<commit_message>
Point 6 added, need some changes in alter statements
</commit_message>
<xml_diff>
--- a/Postal Management Report.docx
+++ b/Postal Management Report.docx
@@ -5068,15 +5068,7 @@
           <w:sz w:val="28"/>
           <w:szCs w:val="28"/>
         </w:rPr>
-        <w:t>Employee</w:t>
-      </w:r>
-      <w:r>
-        <w:rPr>
-          <w:rFonts w:ascii="Times New Roman" w:hAnsi="Times New Roman" w:cs="Times New Roman"/>
-          <w:sz w:val="28"/>
-          <w:szCs w:val="28"/>
-        </w:rPr>
-        <w:t>Alias1(</w:t>
+        <w:t>EmployeeAlias1(</w:t>
       </w:r>
       <w:r>
         <w:rPr>
@@ -5212,273 +5204,2134 @@
         </w:rPr>
         <w:t>)</w:t>
       </w:r>
+    </w:p>
+    <w:p>
+      <w:pPr>
+        <w:ind w:left="360"/>
+        <w:rPr>
+          <w:rFonts w:ascii="Times New Roman" w:hAnsi="Times New Roman" w:cs="Times New Roman"/>
+          <w:sz w:val="28"/>
+          <w:szCs w:val="28"/>
+        </w:rPr>
+      </w:pPr>
+      <w:proofErr w:type="spellStart"/>
+      <w:r>
+        <w:rPr>
+          <w:rFonts w:ascii="Times New Roman" w:hAnsi="Times New Roman" w:cs="Times New Roman"/>
+          <w:sz w:val="28"/>
+          <w:szCs w:val="28"/>
+        </w:rPr>
+        <w:t>FullTime</w:t>
+      </w:r>
+      <w:proofErr w:type="spellEnd"/>
+      <w:r>
+        <w:rPr>
+          <w:rFonts w:ascii="Times New Roman" w:hAnsi="Times New Roman" w:cs="Times New Roman"/>
+          <w:sz w:val="28"/>
+          <w:szCs w:val="28"/>
+        </w:rPr>
+        <w:t>(</w:t>
+      </w:r>
+      <w:proofErr w:type="spellStart"/>
+      <w:r>
+        <w:rPr>
+          <w:rFonts w:ascii="Times New Roman" w:hAnsi="Times New Roman" w:cs="Times New Roman"/>
+          <w:sz w:val="28"/>
+          <w:szCs w:val="28"/>
+        </w:rPr>
+        <w:t>EmployeeSSN</w:t>
+      </w:r>
+      <w:proofErr w:type="spellEnd"/>
+      <w:r>
+        <w:rPr>
+          <w:rFonts w:ascii="Times New Roman" w:hAnsi="Times New Roman" w:cs="Times New Roman"/>
+          <w:sz w:val="28"/>
+          <w:szCs w:val="28"/>
+        </w:rPr>
+        <w:t>)</w:t>
+      </w:r>
+    </w:p>
+    <w:p>
+      <w:pPr>
+        <w:ind w:left="360"/>
+        <w:rPr>
+          <w:rFonts w:ascii="Times New Roman" w:hAnsi="Times New Roman" w:cs="Times New Roman"/>
+          <w:sz w:val="28"/>
+          <w:szCs w:val="28"/>
+        </w:rPr>
+      </w:pPr>
+      <w:r>
+        <w:rPr>
+          <w:rFonts w:ascii="Times New Roman" w:hAnsi="Times New Roman" w:cs="Times New Roman"/>
+          <w:sz w:val="28"/>
+          <w:szCs w:val="28"/>
+        </w:rPr>
+        <w:t>Store(</w:t>
+      </w:r>
+      <w:r>
+        <w:rPr>
+          <w:rFonts w:ascii="Times New Roman" w:hAnsi="Times New Roman" w:cs="Times New Roman"/>
+          <w:sz w:val="28"/>
+          <w:szCs w:val="28"/>
+          <w:u w:val="single"/>
+        </w:rPr>
+        <w:t>id</w:t>
+      </w:r>
+      <w:r>
+        <w:rPr>
+          <w:rFonts w:ascii="Times New Roman" w:hAnsi="Times New Roman" w:cs="Times New Roman"/>
+          <w:sz w:val="28"/>
+          <w:szCs w:val="28"/>
+        </w:rPr>
+        <w:t xml:space="preserve">, </w:t>
+      </w:r>
+      <w:r>
+        <w:rPr>
+          <w:rFonts w:ascii="Times New Roman" w:hAnsi="Times New Roman" w:cs="Times New Roman"/>
+          <w:sz w:val="28"/>
+          <w:szCs w:val="28"/>
+        </w:rPr>
+        <w:t>n</w:t>
+      </w:r>
+      <w:r>
+        <w:rPr>
+          <w:rFonts w:ascii="Times New Roman" w:hAnsi="Times New Roman" w:cs="Times New Roman"/>
+          <w:sz w:val="28"/>
+          <w:szCs w:val="28"/>
+        </w:rPr>
+        <w:t>ame</w:t>
+      </w:r>
+      <w:r>
+        <w:rPr>
+          <w:rFonts w:ascii="Times New Roman" w:hAnsi="Times New Roman" w:cs="Times New Roman"/>
+          <w:sz w:val="28"/>
+          <w:szCs w:val="28"/>
+        </w:rPr>
+        <w:t xml:space="preserve">, </w:t>
+      </w:r>
+      <w:proofErr w:type="spellStart"/>
+      <w:r>
+        <w:rPr>
+          <w:rFonts w:ascii="Times New Roman" w:hAnsi="Times New Roman" w:cs="Times New Roman"/>
+          <w:sz w:val="28"/>
+          <w:szCs w:val="28"/>
+        </w:rPr>
+        <w:t>AddressAddressLine</w:t>
+      </w:r>
+      <w:proofErr w:type="spellEnd"/>
+      <w:r>
+        <w:rPr>
+          <w:rFonts w:ascii="Times New Roman" w:hAnsi="Times New Roman" w:cs="Times New Roman"/>
+          <w:sz w:val="28"/>
+          <w:szCs w:val="28"/>
+        </w:rPr>
+        <w:t xml:space="preserve">, </w:t>
+      </w:r>
+      <w:proofErr w:type="spellStart"/>
+      <w:r>
+        <w:rPr>
+          <w:rFonts w:ascii="Times New Roman" w:hAnsi="Times New Roman" w:cs="Times New Roman"/>
+          <w:sz w:val="28"/>
+          <w:szCs w:val="28"/>
+        </w:rPr>
+        <w:t>AddressCity</w:t>
+      </w:r>
+      <w:proofErr w:type="spellEnd"/>
+      <w:r>
+        <w:rPr>
+          <w:rFonts w:ascii="Times New Roman" w:hAnsi="Times New Roman" w:cs="Times New Roman"/>
+          <w:sz w:val="28"/>
+          <w:szCs w:val="28"/>
+        </w:rPr>
+        <w:t xml:space="preserve">, </w:t>
+      </w:r>
+      <w:proofErr w:type="spellStart"/>
+      <w:r>
+        <w:rPr>
+          <w:rFonts w:ascii="Times New Roman" w:hAnsi="Times New Roman" w:cs="Times New Roman"/>
+          <w:sz w:val="28"/>
+          <w:szCs w:val="28"/>
+        </w:rPr>
+        <w:t>AddressState</w:t>
+      </w:r>
+      <w:proofErr w:type="spellEnd"/>
+      <w:r>
+        <w:rPr>
+          <w:rFonts w:ascii="Times New Roman" w:hAnsi="Times New Roman" w:cs="Times New Roman"/>
+          <w:sz w:val="28"/>
+          <w:szCs w:val="28"/>
+        </w:rPr>
+        <w:t xml:space="preserve">, </w:t>
+      </w:r>
+      <w:proofErr w:type="spellStart"/>
+      <w:r>
+        <w:rPr>
+          <w:rFonts w:ascii="Times New Roman" w:hAnsi="Times New Roman" w:cs="Times New Roman"/>
+          <w:sz w:val="28"/>
+          <w:szCs w:val="28"/>
+        </w:rPr>
+        <w:t>AddressCountry</w:t>
+      </w:r>
+      <w:proofErr w:type="spellEnd"/>
+      <w:r>
+        <w:rPr>
+          <w:rFonts w:ascii="Times New Roman" w:hAnsi="Times New Roman" w:cs="Times New Roman"/>
+          <w:sz w:val="28"/>
+          <w:szCs w:val="28"/>
+        </w:rPr>
+        <w:t xml:space="preserve">, </w:t>
+      </w:r>
+      <w:proofErr w:type="spellStart"/>
+      <w:r>
+        <w:rPr>
+          <w:rFonts w:ascii="Times New Roman" w:hAnsi="Times New Roman" w:cs="Times New Roman"/>
+          <w:sz w:val="28"/>
+          <w:szCs w:val="28"/>
+        </w:rPr>
+        <w:t>AddressZipcode</w:t>
+      </w:r>
+      <w:proofErr w:type="spellEnd"/>
+      <w:r>
+        <w:rPr>
+          <w:rFonts w:ascii="Times New Roman" w:hAnsi="Times New Roman" w:cs="Times New Roman"/>
+          <w:sz w:val="28"/>
+          <w:szCs w:val="28"/>
+        </w:rPr>
+        <w:t>)</w:t>
+      </w:r>
+    </w:p>
+    <w:p>
+      <w:pPr>
+        <w:ind w:left="360"/>
+        <w:rPr>
+          <w:rFonts w:ascii="Times New Roman" w:hAnsi="Times New Roman" w:cs="Times New Roman"/>
+          <w:sz w:val="28"/>
+          <w:szCs w:val="28"/>
+        </w:rPr>
+      </w:pPr>
+    </w:p>
+    <w:p>
+      <w:pPr>
+        <w:ind w:left="360"/>
+        <w:rPr>
+          <w:rFonts w:ascii="Times New Roman" w:hAnsi="Times New Roman" w:cs="Times New Roman"/>
+          <w:sz w:val="28"/>
+          <w:szCs w:val="28"/>
+        </w:rPr>
+      </w:pPr>
+    </w:p>
+    <w:p>
+      <w:pPr>
+        <w:ind w:left="360"/>
+        <w:rPr>
+          <w:rFonts w:ascii="Times New Roman" w:hAnsi="Times New Roman" w:cs="Times New Roman"/>
+          <w:sz w:val="28"/>
+          <w:szCs w:val="28"/>
+        </w:rPr>
+      </w:pPr>
+    </w:p>
+    <w:p>
+      <w:pPr>
+        <w:ind w:left="360"/>
+        <w:rPr>
+          <w:rFonts w:ascii="Times New Roman" w:hAnsi="Times New Roman" w:cs="Times New Roman"/>
+          <w:sz w:val="28"/>
+          <w:szCs w:val="28"/>
+        </w:rPr>
+      </w:pPr>
+    </w:p>
+    <w:p>
+      <w:pPr>
+        <w:ind w:left="360"/>
+        <w:rPr>
+          <w:rFonts w:ascii="Times New Roman" w:hAnsi="Times New Roman" w:cs="Times New Roman"/>
+          <w:sz w:val="28"/>
+          <w:szCs w:val="28"/>
+        </w:rPr>
+      </w:pPr>
+    </w:p>
+    <w:p>
+      <w:pPr>
+        <w:ind w:left="360"/>
+        <w:rPr>
+          <w:rFonts w:ascii="Times New Roman" w:hAnsi="Times New Roman" w:cs="Times New Roman"/>
+          <w:sz w:val="28"/>
+          <w:szCs w:val="28"/>
+        </w:rPr>
+      </w:pPr>
+    </w:p>
+    <w:p>
+      <w:pPr>
+        <w:ind w:left="360"/>
+        <w:rPr>
+          <w:rFonts w:ascii="Times New Roman" w:hAnsi="Times New Roman" w:cs="Times New Roman"/>
+          <w:sz w:val="28"/>
+          <w:szCs w:val="28"/>
+        </w:rPr>
+      </w:pPr>
+    </w:p>
+    <w:p>
+      <w:pPr>
+        <w:ind w:left="360"/>
+        <w:rPr>
+          <w:rFonts w:ascii="Times New Roman" w:hAnsi="Times New Roman" w:cs="Times New Roman"/>
+          <w:sz w:val="28"/>
+          <w:szCs w:val="28"/>
+        </w:rPr>
+      </w:pPr>
+    </w:p>
+    <w:p>
+      <w:pPr>
+        <w:ind w:left="360"/>
+        <w:rPr>
+          <w:rFonts w:ascii="Times New Roman" w:hAnsi="Times New Roman" w:cs="Times New Roman"/>
+          <w:sz w:val="28"/>
+          <w:szCs w:val="28"/>
+        </w:rPr>
+      </w:pPr>
+    </w:p>
+    <w:p>
+      <w:pPr>
+        <w:ind w:left="360"/>
+        <w:rPr>
+          <w:rFonts w:ascii="Times New Roman" w:hAnsi="Times New Roman" w:cs="Times New Roman"/>
+          <w:sz w:val="28"/>
+          <w:szCs w:val="28"/>
+        </w:rPr>
+      </w:pPr>
+    </w:p>
+    <w:p>
+      <w:pPr>
+        <w:ind w:left="360"/>
+        <w:rPr>
+          <w:rFonts w:ascii="Times New Roman" w:hAnsi="Times New Roman" w:cs="Times New Roman"/>
+          <w:sz w:val="28"/>
+          <w:szCs w:val="28"/>
+        </w:rPr>
+      </w:pPr>
+    </w:p>
+    <w:p>
+      <w:pPr>
+        <w:ind w:left="360"/>
+        <w:rPr>
+          <w:rFonts w:ascii="Times New Roman" w:hAnsi="Times New Roman" w:cs="Times New Roman"/>
+          <w:b/>
+          <w:bCs/>
+          <w:sz w:val="28"/>
+          <w:szCs w:val="28"/>
+          <w:u w:val="single"/>
+        </w:rPr>
+      </w:pPr>
+      <w:r>
+        <w:rPr>
+          <w:rFonts w:ascii="Times New Roman" w:hAnsi="Times New Roman" w:cs="Times New Roman"/>
+          <w:b/>
+          <w:bCs/>
+          <w:sz w:val="28"/>
+          <w:szCs w:val="28"/>
+          <w:u w:val="single"/>
+        </w:rPr>
+        <w:lastRenderedPageBreak/>
+        <w:t>DDL</w:t>
+      </w:r>
+      <w:r>
+        <w:rPr>
+          <w:rFonts w:ascii="Times New Roman" w:hAnsi="Times New Roman" w:cs="Times New Roman"/>
+          <w:b/>
+          <w:bCs/>
+          <w:sz w:val="28"/>
+          <w:szCs w:val="28"/>
+          <w:u w:val="single"/>
+        </w:rPr>
+        <w:t xml:space="preserve"> </w:t>
+      </w:r>
+      <w:r>
+        <w:rPr>
+          <w:rFonts w:ascii="Times New Roman" w:hAnsi="Times New Roman" w:cs="Times New Roman"/>
+          <w:b/>
+          <w:bCs/>
+          <w:sz w:val="28"/>
+          <w:szCs w:val="28"/>
+          <w:u w:val="single"/>
+        </w:rPr>
+        <w:t>SQL</w:t>
+      </w:r>
+    </w:p>
+    <w:p>
+      <w:pPr>
+        <w:ind w:left="360"/>
+        <w:rPr>
+          <w:rFonts w:ascii="Times New Roman" w:hAnsi="Times New Roman" w:cs="Times New Roman"/>
+          <w:b/>
+          <w:bCs/>
+          <w:sz w:val="28"/>
+          <w:szCs w:val="28"/>
+          <w:u w:val="single"/>
+        </w:rPr>
+      </w:pPr>
+      <w:r>
+        <w:rPr>
+          <w:rFonts w:ascii="Times New Roman" w:hAnsi="Times New Roman" w:cs="Times New Roman"/>
+          <w:b/>
+          <w:bCs/>
+          <w:sz w:val="28"/>
+          <w:szCs w:val="28"/>
+          <w:u w:val="single"/>
+        </w:rPr>
+        <w:t>customer</w:t>
+      </w:r>
+    </w:p>
+    <w:p>
+      <w:pPr>
+        <w:ind w:left="360"/>
+        <w:rPr>
+          <w:rFonts w:ascii="Times New Roman" w:hAnsi="Times New Roman" w:cs="Times New Roman"/>
+          <w:sz w:val="28"/>
+          <w:szCs w:val="28"/>
+        </w:rPr>
+      </w:pPr>
+      <w:r>
+        <w:rPr>
+          <w:rFonts w:ascii="Times New Roman" w:hAnsi="Times New Roman" w:cs="Times New Roman"/>
+          <w:sz w:val="28"/>
+          <w:szCs w:val="28"/>
+        </w:rPr>
+        <w:t xml:space="preserve">create table customer (id number(10,0) not null, </w:t>
+      </w:r>
+      <w:proofErr w:type="spellStart"/>
+      <w:r>
+        <w:rPr>
+          <w:rFonts w:ascii="Times New Roman" w:hAnsi="Times New Roman" w:cs="Times New Roman"/>
+          <w:sz w:val="28"/>
+          <w:szCs w:val="28"/>
+        </w:rPr>
+        <w:t>addreess_line</w:t>
+      </w:r>
+      <w:proofErr w:type="spellEnd"/>
+      <w:r>
+        <w:rPr>
+          <w:rFonts w:ascii="Times New Roman" w:hAnsi="Times New Roman" w:cs="Times New Roman"/>
+          <w:sz w:val="28"/>
+          <w:szCs w:val="28"/>
+        </w:rPr>
+        <w:t xml:space="preserve"> varchar2(255 char), city varchar2(255 char), country varchar2(255 char), name varchar2(255 char) not null, state varchar2(255 char), </w:t>
+      </w:r>
+      <w:proofErr w:type="spellStart"/>
+      <w:r>
+        <w:rPr>
+          <w:rFonts w:ascii="Times New Roman" w:hAnsi="Times New Roman" w:cs="Times New Roman"/>
+          <w:sz w:val="28"/>
+          <w:szCs w:val="28"/>
+        </w:rPr>
+        <w:t>zip_code</w:t>
+      </w:r>
+      <w:proofErr w:type="spellEnd"/>
+      <w:r>
+        <w:rPr>
+          <w:rFonts w:ascii="Times New Roman" w:hAnsi="Times New Roman" w:cs="Times New Roman"/>
+          <w:sz w:val="28"/>
+          <w:szCs w:val="28"/>
+        </w:rPr>
+        <w:t xml:space="preserve"> varchar2(255 char), primary key (id))</w:t>
+      </w:r>
+    </w:p>
+    <w:p>
+      <w:pPr>
+        <w:ind w:left="360"/>
+        <w:rPr>
+          <w:rFonts w:ascii="Times New Roman" w:hAnsi="Times New Roman" w:cs="Times New Roman"/>
+          <w:sz w:val="28"/>
+          <w:szCs w:val="28"/>
+        </w:rPr>
+      </w:pPr>
+    </w:p>
+    <w:p>
+      <w:pPr>
+        <w:ind w:left="360"/>
+        <w:rPr>
+          <w:rFonts w:ascii="Times New Roman" w:hAnsi="Times New Roman" w:cs="Times New Roman"/>
+          <w:b/>
+          <w:bCs/>
+          <w:sz w:val="28"/>
+          <w:szCs w:val="28"/>
+          <w:u w:val="single"/>
+        </w:rPr>
+      </w:pPr>
+      <w:proofErr w:type="spellStart"/>
+      <w:r>
+        <w:rPr>
+          <w:rFonts w:ascii="Times New Roman" w:hAnsi="Times New Roman" w:cs="Times New Roman"/>
+          <w:b/>
+          <w:bCs/>
+          <w:sz w:val="28"/>
+          <w:szCs w:val="28"/>
+          <w:u w:val="single"/>
+        </w:rPr>
+        <w:t>customer_emails</w:t>
+      </w:r>
+      <w:proofErr w:type="spellEnd"/>
+    </w:p>
+    <w:p>
+      <w:pPr>
+        <w:ind w:left="360"/>
+        <w:rPr>
+          <w:rFonts w:ascii="Times New Roman" w:hAnsi="Times New Roman" w:cs="Times New Roman"/>
+          <w:sz w:val="28"/>
+          <w:szCs w:val="28"/>
+        </w:rPr>
+      </w:pPr>
+      <w:r>
+        <w:rPr>
+          <w:rFonts w:ascii="Times New Roman" w:hAnsi="Times New Roman" w:cs="Times New Roman"/>
+          <w:sz w:val="28"/>
+          <w:szCs w:val="28"/>
+        </w:rPr>
+        <w:t xml:space="preserve">create table </w:t>
+      </w:r>
+      <w:proofErr w:type="spellStart"/>
+      <w:r>
+        <w:rPr>
+          <w:rFonts w:ascii="Times New Roman" w:hAnsi="Times New Roman" w:cs="Times New Roman"/>
+          <w:sz w:val="28"/>
+          <w:szCs w:val="28"/>
+        </w:rPr>
+        <w:t>customer_emails</w:t>
+      </w:r>
+      <w:proofErr w:type="spellEnd"/>
+      <w:r>
+        <w:rPr>
+          <w:rFonts w:ascii="Times New Roman" w:hAnsi="Times New Roman" w:cs="Times New Roman"/>
+          <w:sz w:val="28"/>
+          <w:szCs w:val="28"/>
+        </w:rPr>
+        <w:t xml:space="preserve"> (</w:t>
+      </w:r>
+      <w:proofErr w:type="spellStart"/>
+      <w:r>
+        <w:rPr>
+          <w:rFonts w:ascii="Times New Roman" w:hAnsi="Times New Roman" w:cs="Times New Roman"/>
+          <w:sz w:val="28"/>
+          <w:szCs w:val="28"/>
+        </w:rPr>
+        <w:t>customer_id</w:t>
+      </w:r>
+      <w:proofErr w:type="spellEnd"/>
+      <w:r>
+        <w:rPr>
+          <w:rFonts w:ascii="Times New Roman" w:hAnsi="Times New Roman" w:cs="Times New Roman"/>
+          <w:sz w:val="28"/>
+          <w:szCs w:val="28"/>
+        </w:rPr>
+        <w:t xml:space="preserve"> </w:t>
+      </w:r>
+      <w:proofErr w:type="gramStart"/>
+      <w:r>
+        <w:rPr>
+          <w:rFonts w:ascii="Times New Roman" w:hAnsi="Times New Roman" w:cs="Times New Roman"/>
+          <w:sz w:val="28"/>
+          <w:szCs w:val="28"/>
+        </w:rPr>
+        <w:t>number(</w:t>
+      </w:r>
+      <w:proofErr w:type="gramEnd"/>
+      <w:r>
+        <w:rPr>
+          <w:rFonts w:ascii="Times New Roman" w:hAnsi="Times New Roman" w:cs="Times New Roman"/>
+          <w:sz w:val="28"/>
+          <w:szCs w:val="28"/>
+        </w:rPr>
+        <w:t xml:space="preserve">10,0) not null, </w:t>
+      </w:r>
+      <w:proofErr w:type="spellStart"/>
+      <w:r>
+        <w:rPr>
+          <w:rFonts w:ascii="Times New Roman" w:hAnsi="Times New Roman" w:cs="Times New Roman"/>
+          <w:sz w:val="28"/>
+          <w:szCs w:val="28"/>
+        </w:rPr>
+        <w:t>emailid</w:t>
+      </w:r>
+      <w:proofErr w:type="spellEnd"/>
+      <w:r>
+        <w:rPr>
+          <w:rFonts w:ascii="Times New Roman" w:hAnsi="Times New Roman" w:cs="Times New Roman"/>
+          <w:sz w:val="28"/>
+          <w:szCs w:val="28"/>
+        </w:rPr>
+        <w:t xml:space="preserve"> varchar2(255 char))</w:t>
+      </w:r>
+    </w:p>
+    <w:p>
+      <w:pPr>
+        <w:ind w:left="360"/>
+        <w:rPr>
+          <w:rFonts w:ascii="Times New Roman" w:hAnsi="Times New Roman" w:cs="Times New Roman"/>
+          <w:sz w:val="28"/>
+          <w:szCs w:val="28"/>
+        </w:rPr>
+      </w:pPr>
+    </w:p>
+    <w:p>
+      <w:pPr>
+        <w:ind w:left="360"/>
+        <w:rPr>
+          <w:rFonts w:ascii="Times New Roman" w:hAnsi="Times New Roman" w:cs="Times New Roman"/>
+          <w:b/>
+          <w:bCs/>
+          <w:sz w:val="28"/>
+          <w:szCs w:val="28"/>
+          <w:u w:val="single"/>
+        </w:rPr>
+      </w:pPr>
+      <w:proofErr w:type="spellStart"/>
+      <w:r>
+        <w:rPr>
+          <w:rFonts w:ascii="Times New Roman" w:hAnsi="Times New Roman" w:cs="Times New Roman"/>
+          <w:b/>
+          <w:bCs/>
+          <w:sz w:val="28"/>
+          <w:szCs w:val="28"/>
+          <w:u w:val="single"/>
+        </w:rPr>
+        <w:t>customer_phone_numbers</w:t>
+      </w:r>
+      <w:proofErr w:type="spellEnd"/>
+    </w:p>
+    <w:p>
+      <w:pPr>
+        <w:ind w:left="360"/>
+        <w:rPr>
+          <w:rFonts w:ascii="Times New Roman" w:hAnsi="Times New Roman" w:cs="Times New Roman"/>
+          <w:sz w:val="28"/>
+          <w:szCs w:val="28"/>
+        </w:rPr>
+      </w:pPr>
+      <w:r>
+        <w:rPr>
+          <w:rFonts w:ascii="Times New Roman" w:hAnsi="Times New Roman" w:cs="Times New Roman"/>
+          <w:sz w:val="28"/>
+          <w:szCs w:val="28"/>
+        </w:rPr>
+        <w:t xml:space="preserve">create table </w:t>
+      </w:r>
+      <w:proofErr w:type="spellStart"/>
+      <w:r>
+        <w:rPr>
+          <w:rFonts w:ascii="Times New Roman" w:hAnsi="Times New Roman" w:cs="Times New Roman"/>
+          <w:sz w:val="28"/>
+          <w:szCs w:val="28"/>
+        </w:rPr>
+        <w:t>customer_phone_numbers</w:t>
+      </w:r>
+      <w:proofErr w:type="spellEnd"/>
+      <w:r>
+        <w:rPr>
+          <w:rFonts w:ascii="Times New Roman" w:hAnsi="Times New Roman" w:cs="Times New Roman"/>
+          <w:sz w:val="28"/>
+          <w:szCs w:val="28"/>
+        </w:rPr>
+        <w:t xml:space="preserve"> (</w:t>
+      </w:r>
+      <w:proofErr w:type="spellStart"/>
+      <w:r>
+        <w:rPr>
+          <w:rFonts w:ascii="Times New Roman" w:hAnsi="Times New Roman" w:cs="Times New Roman"/>
+          <w:sz w:val="28"/>
+          <w:szCs w:val="28"/>
+        </w:rPr>
+        <w:t>customer_id</w:t>
+      </w:r>
+      <w:proofErr w:type="spellEnd"/>
+      <w:r>
+        <w:rPr>
+          <w:rFonts w:ascii="Times New Roman" w:hAnsi="Times New Roman" w:cs="Times New Roman"/>
+          <w:sz w:val="28"/>
+          <w:szCs w:val="28"/>
+        </w:rPr>
+        <w:t xml:space="preserve"> </w:t>
+      </w:r>
+      <w:proofErr w:type="gramStart"/>
+      <w:r>
+        <w:rPr>
+          <w:rFonts w:ascii="Times New Roman" w:hAnsi="Times New Roman" w:cs="Times New Roman"/>
+          <w:sz w:val="28"/>
+          <w:szCs w:val="28"/>
+        </w:rPr>
+        <w:t>number(</w:t>
+      </w:r>
+      <w:proofErr w:type="gramEnd"/>
+      <w:r>
+        <w:rPr>
+          <w:rFonts w:ascii="Times New Roman" w:hAnsi="Times New Roman" w:cs="Times New Roman"/>
+          <w:sz w:val="28"/>
+          <w:szCs w:val="28"/>
+        </w:rPr>
+        <w:t xml:space="preserve">10,0) not null, </w:t>
+      </w:r>
+      <w:proofErr w:type="spellStart"/>
+      <w:r>
+        <w:rPr>
+          <w:rFonts w:ascii="Times New Roman" w:hAnsi="Times New Roman" w:cs="Times New Roman"/>
+          <w:sz w:val="28"/>
+          <w:szCs w:val="28"/>
+        </w:rPr>
+        <w:t>phone_number</w:t>
+      </w:r>
+      <w:proofErr w:type="spellEnd"/>
+      <w:r>
+        <w:rPr>
+          <w:rFonts w:ascii="Times New Roman" w:hAnsi="Times New Roman" w:cs="Times New Roman"/>
+          <w:sz w:val="28"/>
+          <w:szCs w:val="28"/>
+        </w:rPr>
+        <w:t xml:space="preserve"> varchar2(255 char))</w:t>
+      </w:r>
+    </w:p>
+    <w:p>
+      <w:pPr>
+        <w:ind w:left="360"/>
+        <w:rPr>
+          <w:rFonts w:ascii="Times New Roman" w:hAnsi="Times New Roman" w:cs="Times New Roman"/>
+          <w:sz w:val="28"/>
+          <w:szCs w:val="28"/>
+        </w:rPr>
+      </w:pPr>
+    </w:p>
+    <w:p>
+      <w:pPr>
+        <w:ind w:left="360"/>
+        <w:rPr>
+          <w:rFonts w:ascii="Times New Roman" w:hAnsi="Times New Roman" w:cs="Times New Roman"/>
+          <w:b/>
+          <w:bCs/>
+          <w:sz w:val="28"/>
+          <w:szCs w:val="28"/>
+          <w:u w:val="single"/>
+        </w:rPr>
+      </w:pPr>
+      <w:r>
+        <w:rPr>
+          <w:rFonts w:ascii="Times New Roman" w:hAnsi="Times New Roman" w:cs="Times New Roman"/>
+          <w:b/>
+          <w:bCs/>
+          <w:sz w:val="28"/>
+          <w:szCs w:val="28"/>
+          <w:u w:val="single"/>
+        </w:rPr>
+        <w:t>employee</w:t>
+      </w:r>
+    </w:p>
+    <w:p>
+      <w:pPr>
+        <w:ind w:left="360"/>
+        <w:rPr>
+          <w:rFonts w:ascii="Times New Roman" w:hAnsi="Times New Roman" w:cs="Times New Roman"/>
+          <w:sz w:val="28"/>
+          <w:szCs w:val="28"/>
+        </w:rPr>
+      </w:pPr>
+      <w:r>
+        <w:rPr>
+          <w:rFonts w:ascii="Times New Roman" w:hAnsi="Times New Roman" w:cs="Times New Roman"/>
+          <w:sz w:val="28"/>
+          <w:szCs w:val="28"/>
+        </w:rPr>
+        <w:t>create table employee (</w:t>
+      </w:r>
+      <w:proofErr w:type="spellStart"/>
+      <w:r>
+        <w:rPr>
+          <w:rFonts w:ascii="Times New Roman" w:hAnsi="Times New Roman" w:cs="Times New Roman"/>
+          <w:sz w:val="28"/>
+          <w:szCs w:val="28"/>
+        </w:rPr>
+        <w:t>employee_type</w:t>
+      </w:r>
+      <w:proofErr w:type="spellEnd"/>
+      <w:r>
+        <w:rPr>
+          <w:rFonts w:ascii="Times New Roman" w:hAnsi="Times New Roman" w:cs="Times New Roman"/>
+          <w:sz w:val="28"/>
+          <w:szCs w:val="28"/>
+        </w:rPr>
+        <w:t xml:space="preserve"> varchar2(31 char) not null, </w:t>
+      </w:r>
+      <w:proofErr w:type="spellStart"/>
+      <w:r>
+        <w:rPr>
+          <w:rFonts w:ascii="Times New Roman" w:hAnsi="Times New Roman" w:cs="Times New Roman"/>
+          <w:sz w:val="28"/>
+          <w:szCs w:val="28"/>
+        </w:rPr>
+        <w:t>ssn</w:t>
+      </w:r>
+      <w:proofErr w:type="spellEnd"/>
+      <w:r>
+        <w:rPr>
+          <w:rFonts w:ascii="Times New Roman" w:hAnsi="Times New Roman" w:cs="Times New Roman"/>
+          <w:sz w:val="28"/>
+          <w:szCs w:val="28"/>
+        </w:rPr>
+        <w:t xml:space="preserve"> number(19,0) not null, </w:t>
+      </w:r>
+      <w:proofErr w:type="spellStart"/>
+      <w:r>
+        <w:rPr>
+          <w:rFonts w:ascii="Times New Roman" w:hAnsi="Times New Roman" w:cs="Times New Roman"/>
+          <w:sz w:val="28"/>
+          <w:szCs w:val="28"/>
+        </w:rPr>
+        <w:t>addreess_line</w:t>
+      </w:r>
+      <w:proofErr w:type="spellEnd"/>
+      <w:r>
+        <w:rPr>
+          <w:rFonts w:ascii="Times New Roman" w:hAnsi="Times New Roman" w:cs="Times New Roman"/>
+          <w:sz w:val="28"/>
+          <w:szCs w:val="28"/>
+        </w:rPr>
+        <w:t xml:space="preserve"> varchar2(255 char), city varchar2(255 char), country varchar2(255 char), name varchar2(255 char) not null, salary number(10,0) not null, state varchar2(255 char), </w:t>
+      </w:r>
+      <w:proofErr w:type="spellStart"/>
+      <w:r>
+        <w:rPr>
+          <w:rFonts w:ascii="Times New Roman" w:hAnsi="Times New Roman" w:cs="Times New Roman"/>
+          <w:sz w:val="28"/>
+          <w:szCs w:val="28"/>
+        </w:rPr>
+        <w:t>zip_code</w:t>
+      </w:r>
+      <w:proofErr w:type="spellEnd"/>
+      <w:r>
+        <w:rPr>
+          <w:rFonts w:ascii="Times New Roman" w:hAnsi="Times New Roman" w:cs="Times New Roman"/>
+          <w:sz w:val="28"/>
+          <w:szCs w:val="28"/>
+        </w:rPr>
+        <w:t xml:space="preserve"> varchar2(255 char), store number(10,0), primary key (</w:t>
+      </w:r>
+      <w:proofErr w:type="spellStart"/>
+      <w:r>
+        <w:rPr>
+          <w:rFonts w:ascii="Times New Roman" w:hAnsi="Times New Roman" w:cs="Times New Roman"/>
+          <w:sz w:val="28"/>
+          <w:szCs w:val="28"/>
+        </w:rPr>
+        <w:t>ssn</w:t>
+      </w:r>
+      <w:proofErr w:type="spellEnd"/>
+      <w:r>
+        <w:rPr>
+          <w:rFonts w:ascii="Times New Roman" w:hAnsi="Times New Roman" w:cs="Times New Roman"/>
+          <w:sz w:val="28"/>
+          <w:szCs w:val="28"/>
+        </w:rPr>
+        <w:t>))</w:t>
+      </w:r>
+    </w:p>
+    <w:p>
+      <w:pPr>
+        <w:ind w:left="360"/>
+        <w:rPr>
+          <w:rFonts w:ascii="Times New Roman" w:hAnsi="Times New Roman" w:cs="Times New Roman"/>
+          <w:sz w:val="28"/>
+          <w:szCs w:val="28"/>
+        </w:rPr>
+      </w:pPr>
+    </w:p>
+    <w:p>
+      <w:pPr>
+        <w:ind w:left="360"/>
+        <w:rPr>
+          <w:rFonts w:ascii="Times New Roman" w:hAnsi="Times New Roman" w:cs="Times New Roman"/>
+          <w:b/>
+          <w:bCs/>
+          <w:sz w:val="28"/>
+          <w:szCs w:val="28"/>
+          <w:u w:val="single"/>
+        </w:rPr>
+      </w:pPr>
+      <w:proofErr w:type="spellStart"/>
+      <w:r>
+        <w:rPr>
+          <w:rFonts w:ascii="Times New Roman" w:hAnsi="Times New Roman" w:cs="Times New Roman"/>
+          <w:b/>
+          <w:bCs/>
+          <w:sz w:val="28"/>
+          <w:szCs w:val="28"/>
+          <w:u w:val="single"/>
+        </w:rPr>
+        <w:t>employee_emails</w:t>
+      </w:r>
+      <w:proofErr w:type="spellEnd"/>
+    </w:p>
+    <w:p>
+      <w:pPr>
+        <w:ind w:left="360"/>
+        <w:rPr>
+          <w:rFonts w:ascii="Times New Roman" w:hAnsi="Times New Roman" w:cs="Times New Roman"/>
+          <w:sz w:val="28"/>
+          <w:szCs w:val="28"/>
+        </w:rPr>
+      </w:pPr>
+      <w:r>
+        <w:rPr>
+          <w:rFonts w:ascii="Times New Roman" w:hAnsi="Times New Roman" w:cs="Times New Roman"/>
+          <w:sz w:val="28"/>
+          <w:szCs w:val="28"/>
+        </w:rPr>
+        <w:t xml:space="preserve">create table </w:t>
+      </w:r>
+      <w:proofErr w:type="spellStart"/>
+      <w:r>
+        <w:rPr>
+          <w:rFonts w:ascii="Times New Roman" w:hAnsi="Times New Roman" w:cs="Times New Roman"/>
+          <w:sz w:val="28"/>
+          <w:szCs w:val="28"/>
+        </w:rPr>
+        <w:t>employee_emails</w:t>
+      </w:r>
+      <w:proofErr w:type="spellEnd"/>
+      <w:r>
+        <w:rPr>
+          <w:rFonts w:ascii="Times New Roman" w:hAnsi="Times New Roman" w:cs="Times New Roman"/>
+          <w:sz w:val="28"/>
+          <w:szCs w:val="28"/>
+        </w:rPr>
+        <w:t xml:space="preserve"> (</w:t>
+      </w:r>
+      <w:proofErr w:type="spellStart"/>
+      <w:r>
+        <w:rPr>
+          <w:rFonts w:ascii="Times New Roman" w:hAnsi="Times New Roman" w:cs="Times New Roman"/>
+          <w:sz w:val="28"/>
+          <w:szCs w:val="28"/>
+        </w:rPr>
+        <w:t>employee_id</w:t>
+      </w:r>
+      <w:proofErr w:type="spellEnd"/>
+      <w:r>
+        <w:rPr>
+          <w:rFonts w:ascii="Times New Roman" w:hAnsi="Times New Roman" w:cs="Times New Roman"/>
+          <w:sz w:val="28"/>
+          <w:szCs w:val="28"/>
+        </w:rPr>
+        <w:t xml:space="preserve"> </w:t>
+      </w:r>
+      <w:proofErr w:type="gramStart"/>
+      <w:r>
+        <w:rPr>
+          <w:rFonts w:ascii="Times New Roman" w:hAnsi="Times New Roman" w:cs="Times New Roman"/>
+          <w:sz w:val="28"/>
+          <w:szCs w:val="28"/>
+        </w:rPr>
+        <w:t>number(</w:t>
+      </w:r>
+      <w:proofErr w:type="gramEnd"/>
+      <w:r>
+        <w:rPr>
+          <w:rFonts w:ascii="Times New Roman" w:hAnsi="Times New Roman" w:cs="Times New Roman"/>
+          <w:sz w:val="28"/>
+          <w:szCs w:val="28"/>
+        </w:rPr>
+        <w:t xml:space="preserve">19,0) not null, </w:t>
+      </w:r>
+      <w:proofErr w:type="spellStart"/>
+      <w:r>
+        <w:rPr>
+          <w:rFonts w:ascii="Times New Roman" w:hAnsi="Times New Roman" w:cs="Times New Roman"/>
+          <w:sz w:val="28"/>
+          <w:szCs w:val="28"/>
+        </w:rPr>
+        <w:t>emailid</w:t>
+      </w:r>
+      <w:proofErr w:type="spellEnd"/>
+      <w:r>
+        <w:rPr>
+          <w:rFonts w:ascii="Times New Roman" w:hAnsi="Times New Roman" w:cs="Times New Roman"/>
+          <w:sz w:val="28"/>
+          <w:szCs w:val="28"/>
+        </w:rPr>
+        <w:t xml:space="preserve"> varchar2(255 char))</w:t>
+      </w:r>
+    </w:p>
+    <w:p>
+      <w:pPr>
+        <w:ind w:left="360"/>
+        <w:rPr>
+          <w:rFonts w:ascii="Times New Roman" w:hAnsi="Times New Roman" w:cs="Times New Roman"/>
+          <w:sz w:val="28"/>
+          <w:szCs w:val="28"/>
+        </w:rPr>
+      </w:pPr>
+    </w:p>
+    <w:p>
+      <w:pPr>
+        <w:ind w:left="360"/>
+        <w:rPr>
+          <w:rFonts w:ascii="Times New Roman" w:hAnsi="Times New Roman" w:cs="Times New Roman"/>
+          <w:b/>
+          <w:bCs/>
+          <w:sz w:val="28"/>
+          <w:szCs w:val="28"/>
+          <w:u w:val="single"/>
+        </w:rPr>
+      </w:pPr>
+      <w:proofErr w:type="spellStart"/>
+      <w:r>
+        <w:rPr>
+          <w:rFonts w:ascii="Times New Roman" w:hAnsi="Times New Roman" w:cs="Times New Roman"/>
+          <w:b/>
+          <w:bCs/>
+          <w:sz w:val="28"/>
+          <w:szCs w:val="28"/>
+          <w:u w:val="single"/>
+        </w:rPr>
+        <w:t>employee_manager</w:t>
+      </w:r>
+      <w:proofErr w:type="spellEnd"/>
+    </w:p>
+    <w:p>
+      <w:pPr>
+        <w:ind w:left="360"/>
+        <w:rPr>
+          <w:rFonts w:ascii="Times New Roman" w:hAnsi="Times New Roman" w:cs="Times New Roman"/>
+          <w:sz w:val="28"/>
+          <w:szCs w:val="28"/>
+        </w:rPr>
+      </w:pPr>
+      <w:r>
+        <w:rPr>
+          <w:rFonts w:ascii="Times New Roman" w:hAnsi="Times New Roman" w:cs="Times New Roman"/>
+          <w:sz w:val="28"/>
+          <w:szCs w:val="28"/>
+        </w:rPr>
+        <w:t xml:space="preserve">create table </w:t>
+      </w:r>
+      <w:proofErr w:type="spellStart"/>
+      <w:r>
+        <w:rPr>
+          <w:rFonts w:ascii="Times New Roman" w:hAnsi="Times New Roman" w:cs="Times New Roman"/>
+          <w:sz w:val="28"/>
+          <w:szCs w:val="28"/>
+        </w:rPr>
+        <w:t>employee_manager</w:t>
+      </w:r>
+      <w:proofErr w:type="spellEnd"/>
+      <w:r>
+        <w:rPr>
+          <w:rFonts w:ascii="Times New Roman" w:hAnsi="Times New Roman" w:cs="Times New Roman"/>
+          <w:sz w:val="28"/>
+          <w:szCs w:val="28"/>
+        </w:rPr>
+        <w:t xml:space="preserve"> (</w:t>
+      </w:r>
+      <w:proofErr w:type="spellStart"/>
+      <w:r>
+        <w:rPr>
+          <w:rFonts w:ascii="Times New Roman" w:hAnsi="Times New Roman" w:cs="Times New Roman"/>
+          <w:sz w:val="28"/>
+          <w:szCs w:val="28"/>
+        </w:rPr>
+        <w:t>manager_id</w:t>
+      </w:r>
+      <w:proofErr w:type="spellEnd"/>
+      <w:r>
+        <w:rPr>
+          <w:rFonts w:ascii="Times New Roman" w:hAnsi="Times New Roman" w:cs="Times New Roman"/>
+          <w:sz w:val="28"/>
+          <w:szCs w:val="28"/>
+        </w:rPr>
+        <w:t xml:space="preserve"> </w:t>
+      </w:r>
+      <w:proofErr w:type="gramStart"/>
+      <w:r>
+        <w:rPr>
+          <w:rFonts w:ascii="Times New Roman" w:hAnsi="Times New Roman" w:cs="Times New Roman"/>
+          <w:sz w:val="28"/>
+          <w:szCs w:val="28"/>
+        </w:rPr>
+        <w:t>number(</w:t>
+      </w:r>
+      <w:proofErr w:type="gramEnd"/>
+      <w:r>
+        <w:rPr>
+          <w:rFonts w:ascii="Times New Roman" w:hAnsi="Times New Roman" w:cs="Times New Roman"/>
+          <w:sz w:val="28"/>
+          <w:szCs w:val="28"/>
+        </w:rPr>
+        <w:t xml:space="preserve">19,0), </w:t>
+      </w:r>
+      <w:proofErr w:type="spellStart"/>
+      <w:r>
+        <w:rPr>
+          <w:rFonts w:ascii="Times New Roman" w:hAnsi="Times New Roman" w:cs="Times New Roman"/>
+          <w:sz w:val="28"/>
+          <w:szCs w:val="28"/>
+        </w:rPr>
+        <w:t>employee_id</w:t>
+      </w:r>
+      <w:proofErr w:type="spellEnd"/>
+      <w:r>
+        <w:rPr>
+          <w:rFonts w:ascii="Times New Roman" w:hAnsi="Times New Roman" w:cs="Times New Roman"/>
+          <w:sz w:val="28"/>
+          <w:szCs w:val="28"/>
+        </w:rPr>
+        <w:t xml:space="preserve"> number(19,0) not null, primary key (</w:t>
+      </w:r>
+      <w:proofErr w:type="spellStart"/>
+      <w:r>
+        <w:rPr>
+          <w:rFonts w:ascii="Times New Roman" w:hAnsi="Times New Roman" w:cs="Times New Roman"/>
+          <w:sz w:val="28"/>
+          <w:szCs w:val="28"/>
+        </w:rPr>
+        <w:t>employee_id</w:t>
+      </w:r>
+      <w:proofErr w:type="spellEnd"/>
+      <w:r>
+        <w:rPr>
+          <w:rFonts w:ascii="Times New Roman" w:hAnsi="Times New Roman" w:cs="Times New Roman"/>
+          <w:sz w:val="28"/>
+          <w:szCs w:val="28"/>
+        </w:rPr>
+        <w:t>))</w:t>
+      </w:r>
+    </w:p>
+    <w:p>
+      <w:pPr>
+        <w:ind w:left="360"/>
+        <w:rPr>
+          <w:rFonts w:ascii="Times New Roman" w:hAnsi="Times New Roman" w:cs="Times New Roman"/>
+          <w:b/>
+          <w:bCs/>
+          <w:sz w:val="28"/>
+          <w:szCs w:val="28"/>
+          <w:u w:val="single"/>
+        </w:rPr>
+      </w:pPr>
+      <w:proofErr w:type="spellStart"/>
+      <w:r>
+        <w:rPr>
+          <w:rFonts w:ascii="Times New Roman" w:hAnsi="Times New Roman" w:cs="Times New Roman"/>
+          <w:b/>
+          <w:bCs/>
+          <w:sz w:val="28"/>
+          <w:szCs w:val="28"/>
+          <w:u w:val="single"/>
+        </w:rPr>
+        <w:lastRenderedPageBreak/>
+        <w:t>employee_phone_numbers</w:t>
+      </w:r>
+      <w:proofErr w:type="spellEnd"/>
+    </w:p>
+    <w:p>
+      <w:pPr>
+        <w:ind w:left="360"/>
+        <w:rPr>
+          <w:rFonts w:ascii="Times New Roman" w:hAnsi="Times New Roman" w:cs="Times New Roman"/>
+          <w:sz w:val="28"/>
+          <w:szCs w:val="28"/>
+        </w:rPr>
+      </w:pPr>
+      <w:r>
+        <w:rPr>
+          <w:rFonts w:ascii="Times New Roman" w:hAnsi="Times New Roman" w:cs="Times New Roman"/>
+          <w:sz w:val="28"/>
+          <w:szCs w:val="28"/>
+        </w:rPr>
+        <w:t xml:space="preserve">create table </w:t>
+      </w:r>
+      <w:proofErr w:type="spellStart"/>
+      <w:r>
+        <w:rPr>
+          <w:rFonts w:ascii="Times New Roman" w:hAnsi="Times New Roman" w:cs="Times New Roman"/>
+          <w:sz w:val="28"/>
+          <w:szCs w:val="28"/>
+        </w:rPr>
+        <w:t>employee_phone_numbers</w:t>
+      </w:r>
+      <w:proofErr w:type="spellEnd"/>
+      <w:r>
+        <w:rPr>
+          <w:rFonts w:ascii="Times New Roman" w:hAnsi="Times New Roman" w:cs="Times New Roman"/>
+          <w:sz w:val="28"/>
+          <w:szCs w:val="28"/>
+        </w:rPr>
+        <w:t xml:space="preserve"> (</w:t>
+      </w:r>
+      <w:proofErr w:type="spellStart"/>
+      <w:r>
+        <w:rPr>
+          <w:rFonts w:ascii="Times New Roman" w:hAnsi="Times New Roman" w:cs="Times New Roman"/>
+          <w:sz w:val="28"/>
+          <w:szCs w:val="28"/>
+        </w:rPr>
+        <w:t>employee_id</w:t>
+      </w:r>
+      <w:proofErr w:type="spellEnd"/>
+      <w:r>
+        <w:rPr>
+          <w:rFonts w:ascii="Times New Roman" w:hAnsi="Times New Roman" w:cs="Times New Roman"/>
+          <w:sz w:val="28"/>
+          <w:szCs w:val="28"/>
+        </w:rPr>
+        <w:t xml:space="preserve"> </w:t>
+      </w:r>
+      <w:proofErr w:type="gramStart"/>
+      <w:r>
+        <w:rPr>
+          <w:rFonts w:ascii="Times New Roman" w:hAnsi="Times New Roman" w:cs="Times New Roman"/>
+          <w:sz w:val="28"/>
+          <w:szCs w:val="28"/>
+        </w:rPr>
+        <w:t>number(</w:t>
+      </w:r>
+      <w:proofErr w:type="gramEnd"/>
+      <w:r>
+        <w:rPr>
+          <w:rFonts w:ascii="Times New Roman" w:hAnsi="Times New Roman" w:cs="Times New Roman"/>
+          <w:sz w:val="28"/>
+          <w:szCs w:val="28"/>
+        </w:rPr>
+        <w:t xml:space="preserve">19,0) not null, </w:t>
+      </w:r>
+      <w:proofErr w:type="spellStart"/>
+      <w:r>
+        <w:rPr>
+          <w:rFonts w:ascii="Times New Roman" w:hAnsi="Times New Roman" w:cs="Times New Roman"/>
+          <w:sz w:val="28"/>
+          <w:szCs w:val="28"/>
+        </w:rPr>
+        <w:t>phone_number</w:t>
+      </w:r>
+      <w:proofErr w:type="spellEnd"/>
+      <w:r>
+        <w:rPr>
+          <w:rFonts w:ascii="Times New Roman" w:hAnsi="Times New Roman" w:cs="Times New Roman"/>
+          <w:sz w:val="28"/>
+          <w:szCs w:val="28"/>
+        </w:rPr>
+        <w:t xml:space="preserve"> number(10,0))</w:t>
+      </w:r>
+    </w:p>
+    <w:p>
+      <w:pPr>
+        <w:ind w:left="360"/>
+        <w:rPr>
+          <w:rFonts w:ascii="Times New Roman" w:hAnsi="Times New Roman" w:cs="Times New Roman"/>
+          <w:sz w:val="28"/>
+          <w:szCs w:val="28"/>
+        </w:rPr>
+      </w:pPr>
+    </w:p>
+    <w:p>
+      <w:pPr>
+        <w:ind w:left="360"/>
+        <w:rPr>
+          <w:rFonts w:ascii="Times New Roman" w:hAnsi="Times New Roman" w:cs="Times New Roman"/>
+          <w:b/>
+          <w:bCs/>
+          <w:sz w:val="28"/>
+          <w:szCs w:val="28"/>
+          <w:u w:val="single"/>
+        </w:rPr>
+      </w:pPr>
+      <w:r>
+        <w:rPr>
+          <w:rFonts w:ascii="Times New Roman" w:hAnsi="Times New Roman" w:cs="Times New Roman"/>
+          <w:b/>
+          <w:bCs/>
+          <w:sz w:val="28"/>
+          <w:szCs w:val="28"/>
+          <w:u w:val="single"/>
+        </w:rPr>
+        <w:t>store</w:t>
+      </w:r>
+    </w:p>
+    <w:p>
+      <w:pPr>
+        <w:ind w:left="360"/>
+        <w:rPr>
+          <w:rFonts w:ascii="Times New Roman" w:hAnsi="Times New Roman" w:cs="Times New Roman"/>
+          <w:sz w:val="28"/>
+          <w:szCs w:val="28"/>
+        </w:rPr>
+      </w:pPr>
+      <w:r>
+        <w:rPr>
+          <w:rFonts w:ascii="Times New Roman" w:hAnsi="Times New Roman" w:cs="Times New Roman"/>
+          <w:sz w:val="28"/>
+          <w:szCs w:val="28"/>
+        </w:rPr>
+        <w:t xml:space="preserve">create table store (id number(10,0) not null, </w:t>
+      </w:r>
+      <w:proofErr w:type="spellStart"/>
+      <w:r>
+        <w:rPr>
+          <w:rFonts w:ascii="Times New Roman" w:hAnsi="Times New Roman" w:cs="Times New Roman"/>
+          <w:sz w:val="28"/>
+          <w:szCs w:val="28"/>
+        </w:rPr>
+        <w:t>addreess_line</w:t>
+      </w:r>
+      <w:proofErr w:type="spellEnd"/>
+      <w:r>
+        <w:rPr>
+          <w:rFonts w:ascii="Times New Roman" w:hAnsi="Times New Roman" w:cs="Times New Roman"/>
+          <w:sz w:val="28"/>
+          <w:szCs w:val="28"/>
+        </w:rPr>
+        <w:t xml:space="preserve"> varchar2(255 char), city varchar2(255 char), country varchar2(255 char), name varchar2(255 char) not null, state varchar2(255 char), </w:t>
+      </w:r>
+      <w:proofErr w:type="spellStart"/>
+      <w:r>
+        <w:rPr>
+          <w:rFonts w:ascii="Times New Roman" w:hAnsi="Times New Roman" w:cs="Times New Roman"/>
+          <w:sz w:val="28"/>
+          <w:szCs w:val="28"/>
+        </w:rPr>
+        <w:t>zip_code</w:t>
+      </w:r>
+      <w:proofErr w:type="spellEnd"/>
+      <w:r>
+        <w:rPr>
+          <w:rFonts w:ascii="Times New Roman" w:hAnsi="Times New Roman" w:cs="Times New Roman"/>
+          <w:sz w:val="28"/>
+          <w:szCs w:val="28"/>
+        </w:rPr>
+        <w:t xml:space="preserve"> varchar2(255 char), primary key (id))</w:t>
+      </w:r>
+    </w:p>
+    <w:p>
+      <w:pPr>
+        <w:ind w:left="360"/>
+        <w:rPr>
+          <w:rFonts w:ascii="Times New Roman" w:hAnsi="Times New Roman" w:cs="Times New Roman"/>
+          <w:sz w:val="28"/>
+          <w:szCs w:val="28"/>
+        </w:rPr>
+      </w:pPr>
+    </w:p>
+    <w:p>
+      <w:pPr>
+        <w:ind w:left="360"/>
+        <w:rPr>
+          <w:rFonts w:ascii="Times New Roman" w:hAnsi="Times New Roman" w:cs="Times New Roman"/>
+          <w:b/>
+          <w:bCs/>
+          <w:sz w:val="28"/>
+          <w:szCs w:val="28"/>
+          <w:u w:val="single"/>
+        </w:rPr>
+      </w:pPr>
+      <w:r>
+        <w:rPr>
+          <w:rFonts w:ascii="Times New Roman" w:hAnsi="Times New Roman" w:cs="Times New Roman"/>
+          <w:b/>
+          <w:bCs/>
+          <w:sz w:val="28"/>
+          <w:szCs w:val="28"/>
+          <w:u w:val="single"/>
+        </w:rPr>
+        <w:t>transaction</w:t>
+      </w:r>
+    </w:p>
+    <w:p>
+      <w:pPr>
+        <w:ind w:left="360"/>
+        <w:rPr>
+          <w:rFonts w:ascii="Times New Roman" w:hAnsi="Times New Roman" w:cs="Times New Roman"/>
+          <w:sz w:val="28"/>
+          <w:szCs w:val="28"/>
+        </w:rPr>
+      </w:pPr>
+      <w:r>
+        <w:rPr>
+          <w:rFonts w:ascii="Times New Roman" w:hAnsi="Times New Roman" w:cs="Times New Roman"/>
+          <w:sz w:val="28"/>
+          <w:szCs w:val="28"/>
+        </w:rPr>
+        <w:t xml:space="preserve">create table transaction (id number(10,0) not null, category varchar2(255 char), charges double precision not null, </w:t>
+      </w:r>
+      <w:proofErr w:type="spellStart"/>
+      <w:r>
+        <w:rPr>
+          <w:rFonts w:ascii="Times New Roman" w:hAnsi="Times New Roman" w:cs="Times New Roman"/>
+          <w:sz w:val="28"/>
+          <w:szCs w:val="28"/>
+        </w:rPr>
+        <w:t>delivery_date</w:t>
+      </w:r>
+      <w:proofErr w:type="spellEnd"/>
+      <w:r>
+        <w:rPr>
+          <w:rFonts w:ascii="Times New Roman" w:hAnsi="Times New Roman" w:cs="Times New Roman"/>
+          <w:sz w:val="28"/>
+          <w:szCs w:val="28"/>
+        </w:rPr>
+        <w:t xml:space="preserve"> date, </w:t>
+      </w:r>
+      <w:proofErr w:type="spellStart"/>
+      <w:r>
+        <w:rPr>
+          <w:rFonts w:ascii="Times New Roman" w:hAnsi="Times New Roman" w:cs="Times New Roman"/>
+          <w:sz w:val="28"/>
+          <w:szCs w:val="28"/>
+        </w:rPr>
+        <w:t>delivery_type</w:t>
+      </w:r>
+      <w:proofErr w:type="spellEnd"/>
+      <w:r>
+        <w:rPr>
+          <w:rFonts w:ascii="Times New Roman" w:hAnsi="Times New Roman" w:cs="Times New Roman"/>
+          <w:sz w:val="28"/>
+          <w:szCs w:val="28"/>
+        </w:rPr>
+        <w:t xml:space="preserve"> varchar2(255 char), </w:t>
+      </w:r>
+      <w:proofErr w:type="spellStart"/>
+      <w:r>
+        <w:rPr>
+          <w:rFonts w:ascii="Times New Roman" w:hAnsi="Times New Roman" w:cs="Times New Roman"/>
+          <w:sz w:val="28"/>
+          <w:szCs w:val="28"/>
+        </w:rPr>
+        <w:t>item_type</w:t>
+      </w:r>
+      <w:proofErr w:type="spellEnd"/>
+      <w:r>
+        <w:rPr>
+          <w:rFonts w:ascii="Times New Roman" w:hAnsi="Times New Roman" w:cs="Times New Roman"/>
+          <w:sz w:val="28"/>
+          <w:szCs w:val="28"/>
+        </w:rPr>
+        <w:t xml:space="preserve"> varchar2(255 char), </w:t>
+      </w:r>
+      <w:proofErr w:type="spellStart"/>
+      <w:r>
+        <w:rPr>
+          <w:rFonts w:ascii="Times New Roman" w:hAnsi="Times New Roman" w:cs="Times New Roman"/>
+          <w:sz w:val="28"/>
+          <w:szCs w:val="28"/>
+        </w:rPr>
+        <w:t>start_date</w:t>
+      </w:r>
+      <w:proofErr w:type="spellEnd"/>
+      <w:r>
+        <w:rPr>
+          <w:rFonts w:ascii="Times New Roman" w:hAnsi="Times New Roman" w:cs="Times New Roman"/>
+          <w:sz w:val="28"/>
+          <w:szCs w:val="28"/>
+        </w:rPr>
+        <w:t xml:space="preserve"> date, weight varchar2(255 char), </w:t>
+      </w:r>
+      <w:proofErr w:type="spellStart"/>
+      <w:r>
+        <w:rPr>
+          <w:rFonts w:ascii="Times New Roman" w:hAnsi="Times New Roman" w:cs="Times New Roman"/>
+          <w:sz w:val="28"/>
+          <w:szCs w:val="28"/>
+        </w:rPr>
+        <w:t>performed_by</w:t>
+      </w:r>
+      <w:proofErr w:type="spellEnd"/>
+      <w:r>
+        <w:rPr>
+          <w:rFonts w:ascii="Times New Roman" w:hAnsi="Times New Roman" w:cs="Times New Roman"/>
+          <w:sz w:val="28"/>
+          <w:szCs w:val="28"/>
+        </w:rPr>
+        <w:t xml:space="preserve"> number(19,0) not null, receiver number(10,0) not null, sender number(10,0) not null, store number(10,0) not null, primary key (id))</w:t>
+      </w:r>
+    </w:p>
+    <w:p>
+      <w:pPr>
+        <w:ind w:left="360"/>
+        <w:rPr>
+          <w:rFonts w:ascii="Times New Roman" w:hAnsi="Times New Roman" w:cs="Times New Roman"/>
+          <w:sz w:val="28"/>
+          <w:szCs w:val="28"/>
+        </w:rPr>
+      </w:pPr>
+    </w:p>
+    <w:p>
+      <w:pPr>
+        <w:ind w:left="360"/>
+        <w:rPr>
+          <w:rFonts w:ascii="Times New Roman" w:hAnsi="Times New Roman" w:cs="Times New Roman"/>
+          <w:sz w:val="28"/>
+          <w:szCs w:val="28"/>
+        </w:rPr>
+      </w:pPr>
+      <w:r>
+        <w:rPr>
+          <w:rFonts w:ascii="Times New Roman" w:hAnsi="Times New Roman" w:cs="Times New Roman"/>
+          <w:sz w:val="28"/>
+          <w:szCs w:val="28"/>
+        </w:rPr>
+        <w:t>//TODO, add the constraints and index with meaningful names in the create statement only.</w:t>
+      </w:r>
+    </w:p>
+    <w:p>
+      <w:pPr>
+        <w:ind w:left="360"/>
+        <w:rPr>
+          <w:rFonts w:ascii="Times New Roman" w:hAnsi="Times New Roman" w:cs="Times New Roman"/>
+          <w:sz w:val="28"/>
+          <w:szCs w:val="28"/>
+        </w:rPr>
+      </w:pPr>
+      <w:r>
+        <w:rPr>
+          <w:rFonts w:ascii="Times New Roman" w:hAnsi="Times New Roman" w:cs="Times New Roman"/>
+          <w:sz w:val="28"/>
+          <w:szCs w:val="28"/>
+        </w:rPr>
+        <w:t xml:space="preserve">create index </w:t>
+      </w:r>
+      <w:proofErr w:type="spellStart"/>
+      <w:r>
+        <w:rPr>
+          <w:rFonts w:ascii="Times New Roman" w:hAnsi="Times New Roman" w:cs="Times New Roman"/>
+          <w:sz w:val="28"/>
+          <w:szCs w:val="28"/>
+        </w:rPr>
+        <w:t>customer_name_idx</w:t>
+      </w:r>
+      <w:proofErr w:type="spellEnd"/>
+      <w:r>
+        <w:rPr>
+          <w:rFonts w:ascii="Times New Roman" w:hAnsi="Times New Roman" w:cs="Times New Roman"/>
+          <w:sz w:val="28"/>
+          <w:szCs w:val="28"/>
+        </w:rPr>
+        <w:t xml:space="preserve"> on customer (name)</w:t>
+      </w:r>
+    </w:p>
+    <w:p>
+      <w:pPr>
+        <w:ind w:left="360"/>
+        <w:rPr>
+          <w:rFonts w:ascii="Times New Roman" w:hAnsi="Times New Roman" w:cs="Times New Roman"/>
+          <w:sz w:val="28"/>
+          <w:szCs w:val="28"/>
+        </w:rPr>
+      </w:pPr>
+    </w:p>
+    <w:p>
+      <w:pPr>
+        <w:ind w:left="360"/>
+        <w:rPr>
+          <w:rFonts w:ascii="Times New Roman" w:hAnsi="Times New Roman" w:cs="Times New Roman"/>
+          <w:sz w:val="28"/>
+          <w:szCs w:val="28"/>
+        </w:rPr>
+      </w:pPr>
+      <w:r>
+        <w:rPr>
+          <w:rFonts w:ascii="Times New Roman" w:hAnsi="Times New Roman" w:cs="Times New Roman"/>
+          <w:sz w:val="28"/>
+          <w:szCs w:val="28"/>
+        </w:rPr>
+        <w:t xml:space="preserve">alter table </w:t>
+      </w:r>
+      <w:proofErr w:type="spellStart"/>
+      <w:r>
+        <w:rPr>
+          <w:rFonts w:ascii="Times New Roman" w:hAnsi="Times New Roman" w:cs="Times New Roman"/>
+          <w:sz w:val="28"/>
+          <w:szCs w:val="28"/>
+        </w:rPr>
+        <w:t>customer_emails</w:t>
+      </w:r>
+      <w:proofErr w:type="spellEnd"/>
+      <w:r>
+        <w:rPr>
+          <w:rFonts w:ascii="Times New Roman" w:hAnsi="Times New Roman" w:cs="Times New Roman"/>
+          <w:sz w:val="28"/>
+          <w:szCs w:val="28"/>
+        </w:rPr>
+        <w:t xml:space="preserve"> add constraint FKiw8k6sl13asl9r77c4a8xtogb foreign key (</w:t>
+      </w:r>
+      <w:proofErr w:type="spellStart"/>
+      <w:r>
+        <w:rPr>
+          <w:rFonts w:ascii="Times New Roman" w:hAnsi="Times New Roman" w:cs="Times New Roman"/>
+          <w:sz w:val="28"/>
+          <w:szCs w:val="28"/>
+        </w:rPr>
+        <w:t>customer_id</w:t>
+      </w:r>
+      <w:proofErr w:type="spellEnd"/>
+      <w:r>
+        <w:rPr>
+          <w:rFonts w:ascii="Times New Roman" w:hAnsi="Times New Roman" w:cs="Times New Roman"/>
+          <w:sz w:val="28"/>
+          <w:szCs w:val="28"/>
+        </w:rPr>
+        <w:t>) references customer</w:t>
+      </w:r>
+    </w:p>
+    <w:p>
+      <w:pPr>
+        <w:ind w:left="360"/>
+        <w:rPr>
+          <w:rFonts w:ascii="Times New Roman" w:hAnsi="Times New Roman" w:cs="Times New Roman"/>
+          <w:sz w:val="28"/>
+          <w:szCs w:val="28"/>
+        </w:rPr>
+      </w:pPr>
+    </w:p>
+    <w:p>
+      <w:pPr>
+        <w:ind w:left="360"/>
+        <w:rPr>
+          <w:rFonts w:ascii="Times New Roman" w:hAnsi="Times New Roman" w:cs="Times New Roman"/>
+          <w:sz w:val="28"/>
+          <w:szCs w:val="28"/>
+        </w:rPr>
+      </w:pPr>
+      <w:r>
+        <w:rPr>
+          <w:rFonts w:ascii="Times New Roman" w:hAnsi="Times New Roman" w:cs="Times New Roman"/>
+          <w:sz w:val="28"/>
+          <w:szCs w:val="28"/>
+        </w:rPr>
+        <w:t xml:space="preserve">alter table </w:t>
+      </w:r>
+      <w:proofErr w:type="spellStart"/>
+      <w:r>
+        <w:rPr>
+          <w:rFonts w:ascii="Times New Roman" w:hAnsi="Times New Roman" w:cs="Times New Roman"/>
+          <w:sz w:val="28"/>
+          <w:szCs w:val="28"/>
+        </w:rPr>
+        <w:t>customer_phone_numbers</w:t>
+      </w:r>
+      <w:proofErr w:type="spellEnd"/>
+      <w:r>
+        <w:rPr>
+          <w:rFonts w:ascii="Times New Roman" w:hAnsi="Times New Roman" w:cs="Times New Roman"/>
+          <w:sz w:val="28"/>
+          <w:szCs w:val="28"/>
+        </w:rPr>
+        <w:t xml:space="preserve"> add constraint FK8t59yk70tp1u41ltrlfkmk4ut foreign key (</w:t>
+      </w:r>
+      <w:proofErr w:type="spellStart"/>
+      <w:r>
+        <w:rPr>
+          <w:rFonts w:ascii="Times New Roman" w:hAnsi="Times New Roman" w:cs="Times New Roman"/>
+          <w:sz w:val="28"/>
+          <w:szCs w:val="28"/>
+        </w:rPr>
+        <w:t>customer_id</w:t>
+      </w:r>
+      <w:proofErr w:type="spellEnd"/>
+      <w:r>
+        <w:rPr>
+          <w:rFonts w:ascii="Times New Roman" w:hAnsi="Times New Roman" w:cs="Times New Roman"/>
+          <w:sz w:val="28"/>
+          <w:szCs w:val="28"/>
+        </w:rPr>
+        <w:t>) references customer</w:t>
+      </w:r>
+    </w:p>
+    <w:p>
+      <w:pPr>
+        <w:ind w:left="360"/>
+        <w:rPr>
+          <w:rFonts w:ascii="Times New Roman" w:hAnsi="Times New Roman" w:cs="Times New Roman"/>
+          <w:sz w:val="28"/>
+          <w:szCs w:val="28"/>
+        </w:rPr>
+      </w:pPr>
+    </w:p>
+    <w:p>
+      <w:pPr>
+        <w:ind w:left="360"/>
+        <w:rPr>
+          <w:rFonts w:ascii="Times New Roman" w:hAnsi="Times New Roman" w:cs="Times New Roman"/>
+          <w:sz w:val="28"/>
+          <w:szCs w:val="28"/>
+        </w:rPr>
+      </w:pPr>
+      <w:r>
+        <w:rPr>
+          <w:rFonts w:ascii="Times New Roman" w:hAnsi="Times New Roman" w:cs="Times New Roman"/>
+          <w:sz w:val="28"/>
+          <w:szCs w:val="28"/>
+        </w:rPr>
+        <w:t>alter table employee add constraint FKofkajmv460crxhhp45s46rw3e foreign key (store) references store</w:t>
+      </w:r>
+    </w:p>
+    <w:p>
+      <w:pPr>
+        <w:ind w:left="360"/>
+        <w:rPr>
+          <w:rFonts w:ascii="Times New Roman" w:hAnsi="Times New Roman" w:cs="Times New Roman"/>
+          <w:sz w:val="28"/>
+          <w:szCs w:val="28"/>
+        </w:rPr>
+      </w:pPr>
+    </w:p>
+    <w:p>
+      <w:pPr>
+        <w:ind w:left="360"/>
+        <w:rPr>
+          <w:rFonts w:ascii="Times New Roman" w:hAnsi="Times New Roman" w:cs="Times New Roman"/>
+          <w:sz w:val="28"/>
+          <w:szCs w:val="28"/>
+        </w:rPr>
+      </w:pPr>
+      <w:r>
+        <w:rPr>
+          <w:rFonts w:ascii="Times New Roman" w:hAnsi="Times New Roman" w:cs="Times New Roman"/>
+          <w:sz w:val="28"/>
+          <w:szCs w:val="28"/>
+        </w:rPr>
+        <w:t xml:space="preserve">alter table </w:t>
+      </w:r>
+      <w:proofErr w:type="spellStart"/>
+      <w:r>
+        <w:rPr>
+          <w:rFonts w:ascii="Times New Roman" w:hAnsi="Times New Roman" w:cs="Times New Roman"/>
+          <w:sz w:val="28"/>
+          <w:szCs w:val="28"/>
+        </w:rPr>
+        <w:t>employee_emails</w:t>
+      </w:r>
+      <w:proofErr w:type="spellEnd"/>
+      <w:r>
+        <w:rPr>
+          <w:rFonts w:ascii="Times New Roman" w:hAnsi="Times New Roman" w:cs="Times New Roman"/>
+          <w:sz w:val="28"/>
+          <w:szCs w:val="28"/>
+        </w:rPr>
+        <w:t xml:space="preserve"> add constraint FKjatb5fwf4b6f1ch4b88kof4a3 foreign key (</w:t>
+      </w:r>
+      <w:proofErr w:type="spellStart"/>
+      <w:r>
+        <w:rPr>
+          <w:rFonts w:ascii="Times New Roman" w:hAnsi="Times New Roman" w:cs="Times New Roman"/>
+          <w:sz w:val="28"/>
+          <w:szCs w:val="28"/>
+        </w:rPr>
+        <w:t>employee_id</w:t>
+      </w:r>
+      <w:proofErr w:type="spellEnd"/>
+      <w:r>
+        <w:rPr>
+          <w:rFonts w:ascii="Times New Roman" w:hAnsi="Times New Roman" w:cs="Times New Roman"/>
+          <w:sz w:val="28"/>
+          <w:szCs w:val="28"/>
+        </w:rPr>
+        <w:t>) references employee</w:t>
+      </w:r>
+    </w:p>
+    <w:p>
+      <w:pPr>
+        <w:ind w:left="360"/>
+        <w:rPr>
+          <w:rFonts w:ascii="Times New Roman" w:hAnsi="Times New Roman" w:cs="Times New Roman"/>
+          <w:sz w:val="28"/>
+          <w:szCs w:val="28"/>
+        </w:rPr>
+      </w:pPr>
+    </w:p>
+    <w:p>
+      <w:pPr>
+        <w:ind w:left="360"/>
+        <w:rPr>
+          <w:rFonts w:ascii="Times New Roman" w:hAnsi="Times New Roman" w:cs="Times New Roman"/>
+          <w:sz w:val="28"/>
+          <w:szCs w:val="28"/>
+        </w:rPr>
+      </w:pPr>
+      <w:r>
+        <w:rPr>
+          <w:rFonts w:ascii="Times New Roman" w:hAnsi="Times New Roman" w:cs="Times New Roman"/>
+          <w:sz w:val="28"/>
+          <w:szCs w:val="28"/>
+        </w:rPr>
+        <w:t xml:space="preserve">alter table </w:t>
+      </w:r>
+      <w:proofErr w:type="spellStart"/>
+      <w:r>
+        <w:rPr>
+          <w:rFonts w:ascii="Times New Roman" w:hAnsi="Times New Roman" w:cs="Times New Roman"/>
+          <w:sz w:val="28"/>
+          <w:szCs w:val="28"/>
+        </w:rPr>
+        <w:t>employee_manager</w:t>
+      </w:r>
+      <w:proofErr w:type="spellEnd"/>
+      <w:r>
+        <w:rPr>
+          <w:rFonts w:ascii="Times New Roman" w:hAnsi="Times New Roman" w:cs="Times New Roman"/>
+          <w:sz w:val="28"/>
+          <w:szCs w:val="28"/>
+        </w:rPr>
+        <w:t xml:space="preserve"> add constraint FKmev5yh8c3pe4vqy6f4jsyhs46 foreign key (</w:t>
+      </w:r>
+      <w:proofErr w:type="spellStart"/>
+      <w:r>
+        <w:rPr>
+          <w:rFonts w:ascii="Times New Roman" w:hAnsi="Times New Roman" w:cs="Times New Roman"/>
+          <w:sz w:val="28"/>
+          <w:szCs w:val="28"/>
+        </w:rPr>
+        <w:t>manager_id</w:t>
+      </w:r>
+      <w:proofErr w:type="spellEnd"/>
+      <w:r>
+        <w:rPr>
+          <w:rFonts w:ascii="Times New Roman" w:hAnsi="Times New Roman" w:cs="Times New Roman"/>
+          <w:sz w:val="28"/>
+          <w:szCs w:val="28"/>
+        </w:rPr>
+        <w:t>) references employee</w:t>
+      </w:r>
+    </w:p>
+    <w:p>
+      <w:pPr>
+        <w:ind w:left="360"/>
+        <w:rPr>
+          <w:rFonts w:ascii="Times New Roman" w:hAnsi="Times New Roman" w:cs="Times New Roman"/>
+          <w:sz w:val="28"/>
+          <w:szCs w:val="28"/>
+        </w:rPr>
+      </w:pPr>
+    </w:p>
+    <w:p>
+      <w:pPr>
+        <w:ind w:left="360"/>
+        <w:rPr>
+          <w:rFonts w:ascii="Times New Roman" w:hAnsi="Times New Roman" w:cs="Times New Roman"/>
+          <w:sz w:val="28"/>
+          <w:szCs w:val="28"/>
+        </w:rPr>
+      </w:pPr>
+      <w:r>
+        <w:rPr>
+          <w:rFonts w:ascii="Times New Roman" w:hAnsi="Times New Roman" w:cs="Times New Roman"/>
+          <w:sz w:val="28"/>
+          <w:szCs w:val="28"/>
+        </w:rPr>
+        <w:t xml:space="preserve">alter table </w:t>
+      </w:r>
+      <w:proofErr w:type="spellStart"/>
+      <w:r>
+        <w:rPr>
+          <w:rFonts w:ascii="Times New Roman" w:hAnsi="Times New Roman" w:cs="Times New Roman"/>
+          <w:sz w:val="28"/>
+          <w:szCs w:val="28"/>
+        </w:rPr>
+        <w:t>employee_manager</w:t>
+      </w:r>
+      <w:proofErr w:type="spellEnd"/>
+      <w:r>
+        <w:rPr>
+          <w:rFonts w:ascii="Times New Roman" w:hAnsi="Times New Roman" w:cs="Times New Roman"/>
+          <w:sz w:val="28"/>
+          <w:szCs w:val="28"/>
+        </w:rPr>
+        <w:t xml:space="preserve"> add constraint FKa37g18wgt4dvi85px88kqsiat foreign key (</w:t>
+      </w:r>
+      <w:proofErr w:type="spellStart"/>
+      <w:r>
+        <w:rPr>
+          <w:rFonts w:ascii="Times New Roman" w:hAnsi="Times New Roman" w:cs="Times New Roman"/>
+          <w:sz w:val="28"/>
+          <w:szCs w:val="28"/>
+        </w:rPr>
+        <w:t>employee_id</w:t>
+      </w:r>
+      <w:proofErr w:type="spellEnd"/>
+      <w:r>
+        <w:rPr>
+          <w:rFonts w:ascii="Times New Roman" w:hAnsi="Times New Roman" w:cs="Times New Roman"/>
+          <w:sz w:val="28"/>
+          <w:szCs w:val="28"/>
+        </w:rPr>
+        <w:t>) references employee</w:t>
+      </w:r>
+    </w:p>
+    <w:p>
+      <w:pPr>
+        <w:ind w:left="360"/>
+        <w:rPr>
+          <w:rFonts w:ascii="Times New Roman" w:hAnsi="Times New Roman" w:cs="Times New Roman"/>
+          <w:sz w:val="28"/>
+          <w:szCs w:val="28"/>
+        </w:rPr>
+      </w:pPr>
+    </w:p>
+    <w:p>
+      <w:pPr>
+        <w:ind w:left="360"/>
+        <w:rPr>
+          <w:rFonts w:ascii="Times New Roman" w:hAnsi="Times New Roman" w:cs="Times New Roman"/>
+          <w:sz w:val="28"/>
+          <w:szCs w:val="28"/>
+        </w:rPr>
+      </w:pPr>
+      <w:r>
+        <w:rPr>
+          <w:rFonts w:ascii="Times New Roman" w:hAnsi="Times New Roman" w:cs="Times New Roman"/>
+          <w:sz w:val="28"/>
+          <w:szCs w:val="28"/>
+        </w:rPr>
+        <w:t xml:space="preserve">alter table </w:t>
+      </w:r>
+      <w:proofErr w:type="spellStart"/>
+      <w:r>
+        <w:rPr>
+          <w:rFonts w:ascii="Times New Roman" w:hAnsi="Times New Roman" w:cs="Times New Roman"/>
+          <w:sz w:val="28"/>
+          <w:szCs w:val="28"/>
+        </w:rPr>
+        <w:t>employee_phone_numbers</w:t>
+      </w:r>
+      <w:proofErr w:type="spellEnd"/>
+      <w:r>
+        <w:rPr>
+          <w:rFonts w:ascii="Times New Roman" w:hAnsi="Times New Roman" w:cs="Times New Roman"/>
+          <w:sz w:val="28"/>
+          <w:szCs w:val="28"/>
+        </w:rPr>
+        <w:t xml:space="preserve"> add constraint FKi006k3mcv6oel47m5kmhnofsl foreign key (</w:t>
+      </w:r>
+      <w:proofErr w:type="spellStart"/>
+      <w:r>
+        <w:rPr>
+          <w:rFonts w:ascii="Times New Roman" w:hAnsi="Times New Roman" w:cs="Times New Roman"/>
+          <w:sz w:val="28"/>
+          <w:szCs w:val="28"/>
+        </w:rPr>
+        <w:t>employee_id</w:t>
+      </w:r>
+      <w:proofErr w:type="spellEnd"/>
+      <w:r>
+        <w:rPr>
+          <w:rFonts w:ascii="Times New Roman" w:hAnsi="Times New Roman" w:cs="Times New Roman"/>
+          <w:sz w:val="28"/>
+          <w:szCs w:val="28"/>
+        </w:rPr>
+        <w:t>) references employee</w:t>
+      </w:r>
+    </w:p>
+    <w:p>
+      <w:pPr>
+        <w:ind w:left="360"/>
+        <w:rPr>
+          <w:rFonts w:ascii="Times New Roman" w:hAnsi="Times New Roman" w:cs="Times New Roman"/>
+          <w:sz w:val="28"/>
+          <w:szCs w:val="28"/>
+        </w:rPr>
+      </w:pPr>
+    </w:p>
+    <w:p>
+      <w:pPr>
+        <w:ind w:left="360"/>
+        <w:rPr>
+          <w:rFonts w:ascii="Times New Roman" w:hAnsi="Times New Roman" w:cs="Times New Roman"/>
+          <w:sz w:val="28"/>
+          <w:szCs w:val="28"/>
+        </w:rPr>
+      </w:pPr>
+      <w:r>
+        <w:rPr>
+          <w:rFonts w:ascii="Times New Roman" w:hAnsi="Times New Roman" w:cs="Times New Roman"/>
+          <w:sz w:val="28"/>
+          <w:szCs w:val="28"/>
+        </w:rPr>
+        <w:t>alter table transaction add constraint FK3ysgr89f4cw61nq5gbwinjpuv foreign key (</w:t>
+      </w:r>
+      <w:proofErr w:type="spellStart"/>
+      <w:r>
+        <w:rPr>
+          <w:rFonts w:ascii="Times New Roman" w:hAnsi="Times New Roman" w:cs="Times New Roman"/>
+          <w:sz w:val="28"/>
+          <w:szCs w:val="28"/>
+        </w:rPr>
+        <w:t>performed_by</w:t>
+      </w:r>
+      <w:proofErr w:type="spellEnd"/>
+      <w:r>
+        <w:rPr>
+          <w:rFonts w:ascii="Times New Roman" w:hAnsi="Times New Roman" w:cs="Times New Roman"/>
+          <w:sz w:val="28"/>
+          <w:szCs w:val="28"/>
+        </w:rPr>
+        <w:t>) references employee</w:t>
+      </w:r>
+    </w:p>
+    <w:p>
+      <w:pPr>
+        <w:ind w:left="360"/>
+        <w:rPr>
+          <w:rFonts w:ascii="Times New Roman" w:hAnsi="Times New Roman" w:cs="Times New Roman"/>
+          <w:sz w:val="28"/>
+          <w:szCs w:val="28"/>
+        </w:rPr>
+      </w:pPr>
+    </w:p>
+    <w:p>
+      <w:pPr>
+        <w:ind w:left="360"/>
+        <w:rPr>
+          <w:rFonts w:ascii="Times New Roman" w:hAnsi="Times New Roman" w:cs="Times New Roman"/>
+          <w:sz w:val="28"/>
+          <w:szCs w:val="28"/>
+        </w:rPr>
+      </w:pPr>
+      <w:r>
+        <w:rPr>
+          <w:rFonts w:ascii="Times New Roman" w:hAnsi="Times New Roman" w:cs="Times New Roman"/>
+          <w:sz w:val="28"/>
+          <w:szCs w:val="28"/>
+        </w:rPr>
+        <w:t>alter table transaction add constraint FK890yl0i11cyfjt6bmvsxau55w foreign key (receiver) references customer</w:t>
+      </w:r>
+    </w:p>
+    <w:p>
+      <w:pPr>
+        <w:ind w:left="360"/>
+        <w:rPr>
+          <w:rFonts w:ascii="Times New Roman" w:hAnsi="Times New Roman" w:cs="Times New Roman"/>
+          <w:sz w:val="28"/>
+          <w:szCs w:val="28"/>
+        </w:rPr>
+      </w:pPr>
+    </w:p>
+    <w:p>
+      <w:pPr>
+        <w:ind w:left="360"/>
+        <w:rPr>
+          <w:rFonts w:ascii="Times New Roman" w:hAnsi="Times New Roman" w:cs="Times New Roman"/>
+          <w:sz w:val="28"/>
+          <w:szCs w:val="28"/>
+        </w:rPr>
+      </w:pPr>
+      <w:r>
+        <w:rPr>
+          <w:rFonts w:ascii="Times New Roman" w:hAnsi="Times New Roman" w:cs="Times New Roman"/>
+          <w:sz w:val="28"/>
+          <w:szCs w:val="28"/>
+        </w:rPr>
+        <w:t>alter table transaction add constraint FK6351xnenfb2ik9usk8q7aixi6 foreign key (sender) references customer</w:t>
+      </w:r>
+    </w:p>
+    <w:p>
+      <w:pPr>
+        <w:ind w:left="360"/>
+        <w:rPr>
+          <w:rFonts w:ascii="Times New Roman" w:hAnsi="Times New Roman" w:cs="Times New Roman"/>
+          <w:sz w:val="28"/>
+          <w:szCs w:val="28"/>
+        </w:rPr>
+      </w:pPr>
+    </w:p>
+    <w:p>
+      <w:pPr>
+        <w:ind w:left="360"/>
+        <w:rPr>
+          <w:rFonts w:ascii="Times New Roman" w:hAnsi="Times New Roman" w:cs="Times New Roman"/>
+          <w:sz w:val="28"/>
+          <w:szCs w:val="28"/>
+        </w:rPr>
+      </w:pPr>
+      <w:r>
+        <w:rPr>
+          <w:rFonts w:ascii="Times New Roman" w:hAnsi="Times New Roman" w:cs="Times New Roman"/>
+          <w:sz w:val="28"/>
+          <w:szCs w:val="28"/>
+        </w:rPr>
+        <w:t>alter table transaction add constraint FKmuibo0sm0ngbastj3a7m86pom foreign key (store) references store</w:t>
+      </w:r>
+    </w:p>
+    <w:p>
+      <w:pPr>
+        <w:ind w:left="360"/>
+        <w:rPr>
+          <w:rFonts w:ascii="Times New Roman" w:hAnsi="Times New Roman" w:cs="Times New Roman"/>
+          <w:sz w:val="28"/>
+          <w:szCs w:val="28"/>
+        </w:rPr>
+      </w:pPr>
+    </w:p>
+    <w:p>
+      <w:pPr>
+        <w:ind w:left="360"/>
+        <w:rPr>
+          <w:rFonts w:ascii="Times New Roman" w:hAnsi="Times New Roman" w:cs="Times New Roman"/>
+          <w:sz w:val="28"/>
+          <w:szCs w:val="28"/>
+        </w:rPr>
+      </w:pPr>
+    </w:p>
+    <w:p>
+      <w:pPr>
+        <w:ind w:left="360"/>
+        <w:rPr>
+          <w:rFonts w:ascii="Times New Roman" w:hAnsi="Times New Roman" w:cs="Times New Roman"/>
+          <w:sz w:val="28"/>
+          <w:szCs w:val="28"/>
+        </w:rPr>
+      </w:pPr>
+    </w:p>
+    <w:p>
+      <w:pPr>
+        <w:ind w:left="360"/>
+        <w:rPr>
+          <w:rFonts w:ascii="Times New Roman" w:hAnsi="Times New Roman" w:cs="Times New Roman"/>
+          <w:b/>
+          <w:bCs/>
+          <w:sz w:val="28"/>
+          <w:szCs w:val="28"/>
+          <w:u w:val="single"/>
+        </w:rPr>
+      </w:pPr>
+      <w:r>
+        <w:rPr>
+          <w:rFonts w:ascii="Times New Roman" w:hAnsi="Times New Roman" w:cs="Times New Roman"/>
+          <w:b/>
+          <w:bCs/>
+          <w:sz w:val="28"/>
+          <w:szCs w:val="28"/>
+          <w:u w:val="single"/>
+        </w:rPr>
+        <w:lastRenderedPageBreak/>
+        <w:t xml:space="preserve">DML </w:t>
+      </w:r>
+      <w:r>
+        <w:rPr>
+          <w:rFonts w:ascii="Times New Roman" w:hAnsi="Times New Roman" w:cs="Times New Roman"/>
+          <w:b/>
+          <w:bCs/>
+          <w:sz w:val="28"/>
+          <w:szCs w:val="28"/>
+          <w:u w:val="single"/>
+        </w:rPr>
+        <w:t>SQL</w:t>
+      </w:r>
+    </w:p>
+    <w:p>
+      <w:pPr>
+        <w:ind w:left="360"/>
+        <w:rPr>
+          <w:rFonts w:ascii="Times New Roman" w:hAnsi="Times New Roman" w:cs="Times New Roman"/>
+          <w:b/>
+          <w:bCs/>
+          <w:sz w:val="28"/>
+          <w:szCs w:val="28"/>
+          <w:u w:val="single"/>
+        </w:rPr>
+      </w:pPr>
       <w:bookmarkStart w:id="0" w:name="_GoBack"/>
       <w:bookmarkEnd w:id="0"/>
-    </w:p>
-    <w:p>
-      <w:pPr>
-        <w:ind w:left="360"/>
-        <w:rPr>
-          <w:rFonts w:ascii="Times New Roman" w:hAnsi="Times New Roman" w:cs="Times New Roman"/>
-          <w:sz w:val="28"/>
-          <w:szCs w:val="28"/>
-        </w:rPr>
-      </w:pPr>
-      <w:proofErr w:type="spellStart"/>
-      <w:r>
-        <w:rPr>
-          <w:rFonts w:ascii="Times New Roman" w:hAnsi="Times New Roman" w:cs="Times New Roman"/>
-          <w:sz w:val="28"/>
-          <w:szCs w:val="28"/>
-        </w:rPr>
-        <w:t>FullTime</w:t>
-      </w:r>
-      <w:proofErr w:type="spellEnd"/>
-      <w:r>
-        <w:rPr>
-          <w:rFonts w:ascii="Times New Roman" w:hAnsi="Times New Roman" w:cs="Times New Roman"/>
-          <w:sz w:val="28"/>
-          <w:szCs w:val="28"/>
-        </w:rPr>
-        <w:t>(</w:t>
-      </w:r>
-      <w:proofErr w:type="spellStart"/>
-      <w:r>
-        <w:rPr>
-          <w:rFonts w:ascii="Times New Roman" w:hAnsi="Times New Roman" w:cs="Times New Roman"/>
-          <w:sz w:val="28"/>
-          <w:szCs w:val="28"/>
-        </w:rPr>
-        <w:t>EmployeeSSN</w:t>
-      </w:r>
-      <w:proofErr w:type="spellEnd"/>
-      <w:r>
-        <w:rPr>
-          <w:rFonts w:ascii="Times New Roman" w:hAnsi="Times New Roman" w:cs="Times New Roman"/>
-          <w:sz w:val="28"/>
-          <w:szCs w:val="28"/>
-        </w:rPr>
-        <w:t>)</w:t>
-      </w:r>
-    </w:p>
-    <w:p>
-      <w:pPr>
-        <w:ind w:left="360"/>
-        <w:rPr>
-          <w:rFonts w:ascii="Times New Roman" w:hAnsi="Times New Roman" w:cs="Times New Roman"/>
-          <w:sz w:val="28"/>
-          <w:szCs w:val="28"/>
-        </w:rPr>
-      </w:pPr>
-      <w:r>
-        <w:rPr>
-          <w:rFonts w:ascii="Times New Roman" w:hAnsi="Times New Roman" w:cs="Times New Roman"/>
-          <w:sz w:val="28"/>
-          <w:szCs w:val="28"/>
-        </w:rPr>
-        <w:t>Store(</w:t>
-      </w:r>
-      <w:r>
-        <w:rPr>
-          <w:rFonts w:ascii="Times New Roman" w:hAnsi="Times New Roman" w:cs="Times New Roman"/>
-          <w:sz w:val="28"/>
-          <w:szCs w:val="28"/>
-          <w:u w:val="single"/>
-        </w:rPr>
-        <w:t>id</w:t>
-      </w:r>
-      <w:r>
-        <w:rPr>
-          <w:rFonts w:ascii="Times New Roman" w:hAnsi="Times New Roman" w:cs="Times New Roman"/>
-          <w:sz w:val="28"/>
-          <w:szCs w:val="28"/>
-        </w:rPr>
-        <w:t xml:space="preserve">, </w:t>
-      </w:r>
-      <w:r>
-        <w:rPr>
-          <w:rFonts w:ascii="Times New Roman" w:hAnsi="Times New Roman" w:cs="Times New Roman"/>
-          <w:sz w:val="28"/>
-          <w:szCs w:val="28"/>
-        </w:rPr>
-        <w:t>n</w:t>
-      </w:r>
-      <w:r>
-        <w:rPr>
-          <w:rFonts w:ascii="Times New Roman" w:hAnsi="Times New Roman" w:cs="Times New Roman"/>
-          <w:sz w:val="28"/>
-          <w:szCs w:val="28"/>
-        </w:rPr>
-        <w:t>ame</w:t>
-      </w:r>
-      <w:r>
-        <w:rPr>
-          <w:rFonts w:ascii="Times New Roman" w:hAnsi="Times New Roman" w:cs="Times New Roman"/>
-          <w:sz w:val="28"/>
-          <w:szCs w:val="28"/>
-        </w:rPr>
-        <w:t xml:space="preserve">, </w:t>
-      </w:r>
-      <w:proofErr w:type="spellStart"/>
-      <w:r>
-        <w:rPr>
-          <w:rFonts w:ascii="Times New Roman" w:hAnsi="Times New Roman" w:cs="Times New Roman"/>
-          <w:sz w:val="28"/>
-          <w:szCs w:val="28"/>
-        </w:rPr>
-        <w:t>AddressAddressLine</w:t>
-      </w:r>
-      <w:proofErr w:type="spellEnd"/>
-      <w:r>
-        <w:rPr>
-          <w:rFonts w:ascii="Times New Roman" w:hAnsi="Times New Roman" w:cs="Times New Roman"/>
-          <w:sz w:val="28"/>
-          <w:szCs w:val="28"/>
-        </w:rPr>
-        <w:t xml:space="preserve">, </w:t>
-      </w:r>
-      <w:proofErr w:type="spellStart"/>
-      <w:r>
-        <w:rPr>
-          <w:rFonts w:ascii="Times New Roman" w:hAnsi="Times New Roman" w:cs="Times New Roman"/>
-          <w:sz w:val="28"/>
-          <w:szCs w:val="28"/>
-        </w:rPr>
-        <w:t>AddressCity</w:t>
-      </w:r>
-      <w:proofErr w:type="spellEnd"/>
-      <w:r>
-        <w:rPr>
-          <w:rFonts w:ascii="Times New Roman" w:hAnsi="Times New Roman" w:cs="Times New Roman"/>
-          <w:sz w:val="28"/>
-          <w:szCs w:val="28"/>
-        </w:rPr>
-        <w:t xml:space="preserve">, </w:t>
-      </w:r>
-      <w:proofErr w:type="spellStart"/>
-      <w:r>
-        <w:rPr>
-          <w:rFonts w:ascii="Times New Roman" w:hAnsi="Times New Roman" w:cs="Times New Roman"/>
-          <w:sz w:val="28"/>
-          <w:szCs w:val="28"/>
-        </w:rPr>
-        <w:t>AddressState</w:t>
-      </w:r>
-      <w:proofErr w:type="spellEnd"/>
-      <w:r>
-        <w:rPr>
-          <w:rFonts w:ascii="Times New Roman" w:hAnsi="Times New Roman" w:cs="Times New Roman"/>
-          <w:sz w:val="28"/>
-          <w:szCs w:val="28"/>
-        </w:rPr>
-        <w:t xml:space="preserve">, </w:t>
-      </w:r>
-      <w:proofErr w:type="spellStart"/>
-      <w:r>
-        <w:rPr>
-          <w:rFonts w:ascii="Times New Roman" w:hAnsi="Times New Roman" w:cs="Times New Roman"/>
-          <w:sz w:val="28"/>
-          <w:szCs w:val="28"/>
-        </w:rPr>
-        <w:t>AddressCountry</w:t>
-      </w:r>
-      <w:proofErr w:type="spellEnd"/>
-      <w:r>
-        <w:rPr>
-          <w:rFonts w:ascii="Times New Roman" w:hAnsi="Times New Roman" w:cs="Times New Roman"/>
-          <w:sz w:val="28"/>
-          <w:szCs w:val="28"/>
-        </w:rPr>
-        <w:t xml:space="preserve">, </w:t>
-      </w:r>
-      <w:proofErr w:type="spellStart"/>
-      <w:r>
-        <w:rPr>
-          <w:rFonts w:ascii="Times New Roman" w:hAnsi="Times New Roman" w:cs="Times New Roman"/>
-          <w:sz w:val="28"/>
-          <w:szCs w:val="28"/>
-        </w:rPr>
-        <w:t>AddressZipcode</w:t>
-      </w:r>
-      <w:proofErr w:type="spellEnd"/>
-      <w:r>
-        <w:rPr>
-          <w:rFonts w:ascii="Times New Roman" w:hAnsi="Times New Roman" w:cs="Times New Roman"/>
-          <w:sz w:val="28"/>
-          <w:szCs w:val="28"/>
-        </w:rPr>
-        <w:t>)</w:t>
-      </w:r>
-    </w:p>
-    <w:p>
-      <w:pPr>
-        <w:ind w:left="360"/>
-        <w:rPr>
-          <w:rFonts w:ascii="Times New Roman" w:hAnsi="Times New Roman" w:cs="Times New Roman"/>
-          <w:sz w:val="28"/>
-          <w:szCs w:val="28"/>
-        </w:rPr>
-      </w:pPr>
-    </w:p>
-    <w:p>
-      <w:pPr>
-        <w:ind w:left="360"/>
-        <w:rPr>
-          <w:rFonts w:ascii="Times New Roman" w:hAnsi="Times New Roman" w:cs="Times New Roman"/>
-          <w:sz w:val="28"/>
-          <w:szCs w:val="28"/>
-        </w:rPr>
-      </w:pPr>
-    </w:p>
-    <w:p>
-      <w:pPr>
-        <w:ind w:left="360"/>
-        <w:rPr>
-          <w:rFonts w:ascii="Times New Roman" w:hAnsi="Times New Roman" w:cs="Times New Roman"/>
-          <w:sz w:val="28"/>
-          <w:szCs w:val="28"/>
-        </w:rPr>
-      </w:pPr>
-    </w:p>
-    <w:p>
-      <w:pPr>
-        <w:ind w:left="360"/>
-        <w:rPr>
-          <w:rFonts w:ascii="Times New Roman" w:hAnsi="Times New Roman" w:cs="Times New Roman"/>
-          <w:sz w:val="28"/>
-          <w:szCs w:val="28"/>
-        </w:rPr>
-      </w:pPr>
-    </w:p>
-    <w:p>
-      <w:pPr>
-        <w:ind w:left="360"/>
-        <w:rPr>
-          <w:rFonts w:ascii="Times New Roman" w:hAnsi="Times New Roman" w:cs="Times New Roman"/>
-          <w:sz w:val="28"/>
-          <w:szCs w:val="28"/>
-        </w:rPr>
-      </w:pPr>
-    </w:p>
-    <w:p>
-      <w:pPr>
-        <w:ind w:left="360"/>
-        <w:rPr>
-          <w:rFonts w:ascii="Times New Roman" w:hAnsi="Times New Roman" w:cs="Times New Roman"/>
-          <w:sz w:val="28"/>
-          <w:szCs w:val="28"/>
-        </w:rPr>
-      </w:pPr>
-    </w:p>
-    <w:p>
-      <w:pPr>
-        <w:ind w:left="360"/>
-        <w:rPr>
-          <w:rFonts w:ascii="Times New Roman" w:hAnsi="Times New Roman" w:cs="Times New Roman"/>
-          <w:sz w:val="28"/>
-          <w:szCs w:val="28"/>
-        </w:rPr>
-      </w:pPr>
     </w:p>
     <w:sectPr>
       <w:pgSz w:w="12240" w:h="15840" w:code="1"/>

</xml_diff>

<commit_message>
Application code: Connection prop
</commit_message>
<xml_diff>
--- a/Postal Management Report.docx
+++ b/Postal Management Report.docx
@@ -21113,8 +21113,6 @@
           <w:szCs w:val="28"/>
         </w:rPr>
       </w:pPr>
-      <w:bookmarkStart w:id="0" w:name="_GoBack"/>
-      <w:bookmarkEnd w:id="0"/>
     </w:p>
     <w:p>
       <w:pPr>
@@ -21358,6 +21356,577 @@
           <w:tab w:val="left" w:pos="8370"/>
         </w:tabs>
         <w:ind w:left="360"/>
+        <w:rPr>
+          <w:rFonts w:ascii="Times New Roman" w:hAnsi="Times New Roman" w:cs="Times New Roman"/>
+          <w:sz w:val="28"/>
+          <w:szCs w:val="28"/>
+        </w:rPr>
+      </w:pPr>
+    </w:p>
+    <w:p>
+      <w:pPr>
+        <w:tabs>
+          <w:tab w:val="left" w:pos="8370"/>
+        </w:tabs>
+        <w:ind w:left="360"/>
+        <w:rPr>
+          <w:rFonts w:ascii="Times New Roman" w:hAnsi="Times New Roman" w:cs="Times New Roman"/>
+          <w:b/>
+          <w:bCs/>
+          <w:sz w:val="28"/>
+          <w:szCs w:val="28"/>
+          <w:u w:val="single"/>
+        </w:rPr>
+      </w:pPr>
+      <w:r>
+        <w:rPr>
+          <w:rFonts w:ascii="Times New Roman" w:hAnsi="Times New Roman" w:cs="Times New Roman"/>
+          <w:b/>
+          <w:bCs/>
+          <w:sz w:val="28"/>
+          <w:szCs w:val="28"/>
+          <w:u w:val="single"/>
+        </w:rPr>
+        <w:t>Application Code</w:t>
+      </w:r>
+    </w:p>
+    <w:p>
+      <w:pPr>
+        <w:tabs>
+          <w:tab w:val="left" w:pos="8370"/>
+        </w:tabs>
+        <w:ind w:left="360"/>
+        <w:rPr>
+          <w:rFonts w:ascii="Times New Roman" w:hAnsi="Times New Roman" w:cs="Times New Roman"/>
+          <w:b/>
+          <w:bCs/>
+          <w:sz w:val="28"/>
+          <w:szCs w:val="28"/>
+          <w:u w:val="single"/>
+        </w:rPr>
+      </w:pPr>
+    </w:p>
+    <w:p>
+      <w:pPr>
+        <w:tabs>
+          <w:tab w:val="left" w:pos="8370"/>
+        </w:tabs>
+        <w:ind w:left="360"/>
+        <w:rPr>
+          <w:rFonts w:ascii="Times New Roman" w:hAnsi="Times New Roman" w:cs="Times New Roman"/>
+          <w:sz w:val="28"/>
+          <w:szCs w:val="28"/>
+        </w:rPr>
+      </w:pPr>
+      <w:r>
+        <w:rPr>
+          <w:rFonts w:ascii="Times New Roman" w:hAnsi="Times New Roman" w:cs="Times New Roman"/>
+          <w:sz w:val="28"/>
+          <w:szCs w:val="28"/>
+        </w:rPr>
+        <w:t>Connection</w:t>
+      </w:r>
+      <w:r>
+        <w:rPr>
+          <w:rFonts w:ascii="Times New Roman" w:hAnsi="Times New Roman" w:cs="Times New Roman"/>
+          <w:sz w:val="28"/>
+          <w:szCs w:val="28"/>
+        </w:rPr>
+        <w:t xml:space="preserve"> properties:</w:t>
+      </w:r>
+    </w:p>
+    <w:p>
+      <w:pPr>
+        <w:autoSpaceDE w:val="0"/>
+        <w:autoSpaceDN w:val="0"/>
+        <w:adjustRightInd w:val="0"/>
+        <w:spacing w:after="0" w:line="240" w:lineRule="auto"/>
+        <w:ind w:left="360"/>
+        <w:rPr>
+          <w:rFonts w:ascii="Consolas" w:hAnsi="Consolas" w:cs="Consolas"/>
+          <w:sz w:val="20"/>
+          <w:szCs w:val="20"/>
+        </w:rPr>
+      </w:pPr>
+      <w:proofErr w:type="spellStart"/>
+      <w:proofErr w:type="gramStart"/>
+      <w:r>
+        <w:rPr>
+          <w:rFonts w:ascii="Consolas" w:hAnsi="Consolas" w:cs="Consolas"/>
+          <w:color w:val="000000"/>
+          <w:sz w:val="20"/>
+          <w:szCs w:val="20"/>
+        </w:rPr>
+        <w:t>spring.jpa.generate</w:t>
+      </w:r>
+      <w:proofErr w:type="gramEnd"/>
+      <w:r>
+        <w:rPr>
+          <w:rFonts w:ascii="Consolas" w:hAnsi="Consolas" w:cs="Consolas"/>
+          <w:color w:val="000000"/>
+          <w:sz w:val="20"/>
+          <w:szCs w:val="20"/>
+        </w:rPr>
+        <w:t>-ddl</w:t>
+      </w:r>
+      <w:proofErr w:type="spellEnd"/>
+      <w:r>
+        <w:rPr>
+          <w:rFonts w:ascii="Consolas" w:hAnsi="Consolas" w:cs="Consolas"/>
+          <w:color w:val="000000"/>
+          <w:sz w:val="20"/>
+          <w:szCs w:val="20"/>
+        </w:rPr>
+        <w:t>=</w:t>
+      </w:r>
+      <w:r>
+        <w:rPr>
+          <w:rFonts w:ascii="Consolas" w:hAnsi="Consolas" w:cs="Consolas"/>
+          <w:color w:val="2A00FF"/>
+          <w:sz w:val="20"/>
+          <w:szCs w:val="20"/>
+        </w:rPr>
+        <w:t>true</w:t>
+      </w:r>
+    </w:p>
+    <w:p>
+      <w:pPr>
+        <w:tabs>
+          <w:tab w:val="left" w:pos="8370"/>
+        </w:tabs>
+        <w:ind w:left="360"/>
+        <w:rPr>
+          <w:rFonts w:ascii="Times New Roman" w:hAnsi="Times New Roman" w:cs="Times New Roman"/>
+          <w:sz w:val="28"/>
+          <w:szCs w:val="28"/>
+        </w:rPr>
+      </w:pPr>
+      <w:proofErr w:type="spellStart"/>
+      <w:r>
+        <w:rPr>
+          <w:rFonts w:ascii="Consolas" w:hAnsi="Consolas" w:cs="Consolas"/>
+          <w:color w:val="000000"/>
+          <w:sz w:val="20"/>
+          <w:szCs w:val="20"/>
+        </w:rPr>
+        <w:t>spring.jpa.hibernate.ddl</w:t>
+      </w:r>
+      <w:proofErr w:type="spellEnd"/>
+      <w:r>
+        <w:rPr>
+          <w:rFonts w:ascii="Consolas" w:hAnsi="Consolas" w:cs="Consolas"/>
+          <w:color w:val="000000"/>
+          <w:sz w:val="20"/>
+          <w:szCs w:val="20"/>
+        </w:rPr>
+        <w:t>-auto=</w:t>
+      </w:r>
+      <w:proofErr w:type="spellStart"/>
+      <w:r>
+        <w:rPr>
+          <w:rFonts w:ascii="Consolas" w:hAnsi="Consolas" w:cs="Consolas"/>
+          <w:color w:val="2A00FF"/>
+          <w:sz w:val="20"/>
+          <w:szCs w:val="20"/>
+        </w:rPr>
+        <w:t>upate</w:t>
+      </w:r>
+      <w:proofErr w:type="spellEnd"/>
+    </w:p>
+    <w:p>
+      <w:pPr>
+        <w:autoSpaceDE w:val="0"/>
+        <w:autoSpaceDN w:val="0"/>
+        <w:adjustRightInd w:val="0"/>
+        <w:spacing w:after="0" w:line="240" w:lineRule="auto"/>
+        <w:ind w:left="360"/>
+        <w:rPr>
+          <w:rFonts w:ascii="Consolas" w:hAnsi="Consolas" w:cs="Consolas"/>
+          <w:sz w:val="20"/>
+          <w:szCs w:val="20"/>
+        </w:rPr>
+      </w:pPr>
+      <w:r>
+        <w:rPr>
+          <w:rFonts w:ascii="Consolas" w:hAnsi="Consolas" w:cs="Consolas"/>
+          <w:color w:val="000000"/>
+          <w:sz w:val="20"/>
+          <w:szCs w:val="20"/>
+        </w:rPr>
+        <w:t>spring.datasource.url=</w:t>
+      </w:r>
+      <w:proofErr w:type="spellStart"/>
+      <w:proofErr w:type="gramStart"/>
+      <w:r>
+        <w:rPr>
+          <w:rFonts w:ascii="Consolas" w:hAnsi="Consolas" w:cs="Consolas"/>
+          <w:color w:val="2A00FF"/>
+          <w:sz w:val="20"/>
+          <w:szCs w:val="20"/>
+        </w:rPr>
+        <w:t>jdbc:oracle</w:t>
+      </w:r>
+      <w:proofErr w:type="gramEnd"/>
+      <w:r>
+        <w:rPr>
+          <w:rFonts w:ascii="Consolas" w:hAnsi="Consolas" w:cs="Consolas"/>
+          <w:color w:val="2A00FF"/>
+          <w:sz w:val="20"/>
+          <w:szCs w:val="20"/>
+        </w:rPr>
+        <w:t>:thin</w:t>
+      </w:r>
+      <w:proofErr w:type="spellEnd"/>
+      <w:r>
+        <w:rPr>
+          <w:rFonts w:ascii="Consolas" w:hAnsi="Consolas" w:cs="Consolas"/>
+          <w:color w:val="2A00FF"/>
+          <w:sz w:val="20"/>
+          <w:szCs w:val="20"/>
+        </w:rPr>
+        <w:t>:</w:t>
+      </w:r>
+      <w:r>
+        <w:rPr>
+          <w:rFonts w:ascii="Consolas" w:hAnsi="Consolas" w:cs="Consolas"/>
+          <w:color w:val="2A00FF"/>
+          <w:sz w:val="20"/>
+          <w:szCs w:val="20"/>
+          <w:u w:val="single"/>
+        </w:rPr>
+        <w:t>@localhost</w:t>
+      </w:r>
+      <w:r>
+        <w:rPr>
+          <w:rFonts w:ascii="Consolas" w:hAnsi="Consolas" w:cs="Consolas"/>
+          <w:color w:val="2A00FF"/>
+          <w:sz w:val="20"/>
+          <w:szCs w:val="20"/>
+        </w:rPr>
+        <w:t>:1521/</w:t>
+      </w:r>
+      <w:proofErr w:type="spellStart"/>
+      <w:r>
+        <w:rPr>
+          <w:rFonts w:ascii="Consolas" w:hAnsi="Consolas" w:cs="Consolas"/>
+          <w:color w:val="2A00FF"/>
+          <w:sz w:val="20"/>
+          <w:szCs w:val="20"/>
+        </w:rPr>
+        <w:t>orclM</w:t>
+      </w:r>
+      <w:proofErr w:type="spellEnd"/>
+    </w:p>
+    <w:p>
+      <w:pPr>
+        <w:autoSpaceDE w:val="0"/>
+        <w:autoSpaceDN w:val="0"/>
+        <w:adjustRightInd w:val="0"/>
+        <w:spacing w:after="0" w:line="240" w:lineRule="auto"/>
+        <w:ind w:left="360"/>
+        <w:rPr>
+          <w:rFonts w:ascii="Consolas" w:hAnsi="Consolas" w:cs="Consolas"/>
+          <w:sz w:val="20"/>
+          <w:szCs w:val="20"/>
+        </w:rPr>
+      </w:pPr>
+      <w:proofErr w:type="spellStart"/>
+      <w:proofErr w:type="gramStart"/>
+      <w:r>
+        <w:rPr>
+          <w:rFonts w:ascii="Consolas" w:hAnsi="Consolas" w:cs="Consolas"/>
+          <w:color w:val="000000"/>
+          <w:sz w:val="20"/>
+          <w:szCs w:val="20"/>
+        </w:rPr>
+        <w:t>spring.datasource</w:t>
+      </w:r>
+      <w:proofErr w:type="gramEnd"/>
+      <w:r>
+        <w:rPr>
+          <w:rFonts w:ascii="Consolas" w:hAnsi="Consolas" w:cs="Consolas"/>
+          <w:color w:val="000000"/>
+          <w:sz w:val="20"/>
+          <w:szCs w:val="20"/>
+        </w:rPr>
+        <w:t>.username</w:t>
+      </w:r>
+      <w:proofErr w:type="spellEnd"/>
+      <w:r>
+        <w:rPr>
+          <w:rFonts w:ascii="Consolas" w:hAnsi="Consolas" w:cs="Consolas"/>
+          <w:color w:val="000000"/>
+          <w:sz w:val="20"/>
+          <w:szCs w:val="20"/>
+        </w:rPr>
+        <w:t>=</w:t>
+      </w:r>
+      <w:r>
+        <w:rPr>
+          <w:rFonts w:ascii="Consolas" w:hAnsi="Consolas" w:cs="Consolas"/>
+          <w:color w:val="2A00FF"/>
+          <w:sz w:val="20"/>
+          <w:szCs w:val="20"/>
+        </w:rPr>
+        <w:t>MANI_DBA</w:t>
+      </w:r>
+    </w:p>
+    <w:p>
+      <w:pPr>
+        <w:autoSpaceDE w:val="0"/>
+        <w:autoSpaceDN w:val="0"/>
+        <w:adjustRightInd w:val="0"/>
+        <w:spacing w:after="0" w:line="240" w:lineRule="auto"/>
+        <w:ind w:left="360"/>
+        <w:rPr>
+          <w:rFonts w:ascii="Consolas" w:hAnsi="Consolas" w:cs="Consolas"/>
+          <w:sz w:val="20"/>
+          <w:szCs w:val="20"/>
+        </w:rPr>
+      </w:pPr>
+      <w:proofErr w:type="spellStart"/>
+      <w:proofErr w:type="gramStart"/>
+      <w:r>
+        <w:rPr>
+          <w:rFonts w:ascii="Consolas" w:hAnsi="Consolas" w:cs="Consolas"/>
+          <w:color w:val="000000"/>
+          <w:sz w:val="20"/>
+          <w:szCs w:val="20"/>
+        </w:rPr>
+        <w:t>spring.datasource</w:t>
+      </w:r>
+      <w:proofErr w:type="gramEnd"/>
+      <w:r>
+        <w:rPr>
+          <w:rFonts w:ascii="Consolas" w:hAnsi="Consolas" w:cs="Consolas"/>
+          <w:color w:val="000000"/>
+          <w:sz w:val="20"/>
+          <w:szCs w:val="20"/>
+        </w:rPr>
+        <w:t>.password</w:t>
+      </w:r>
+      <w:proofErr w:type="spellEnd"/>
+      <w:r>
+        <w:rPr>
+          <w:rFonts w:ascii="Consolas" w:hAnsi="Consolas" w:cs="Consolas"/>
+          <w:color w:val="000000"/>
+          <w:sz w:val="20"/>
+          <w:szCs w:val="20"/>
+        </w:rPr>
+        <w:t>=</w:t>
+      </w:r>
+      <w:r>
+        <w:rPr>
+          <w:rFonts w:ascii="Consolas" w:hAnsi="Consolas" w:cs="Consolas"/>
+          <w:color w:val="2A00FF"/>
+          <w:sz w:val="20"/>
+          <w:szCs w:val="20"/>
+        </w:rPr>
+        <w:t>root</w:t>
+      </w:r>
+    </w:p>
+    <w:p>
+      <w:pPr>
+        <w:autoSpaceDE w:val="0"/>
+        <w:autoSpaceDN w:val="0"/>
+        <w:adjustRightInd w:val="0"/>
+        <w:spacing w:after="0" w:line="240" w:lineRule="auto"/>
+        <w:ind w:left="360"/>
+        <w:rPr>
+          <w:rFonts w:ascii="Consolas" w:hAnsi="Consolas" w:cs="Consolas"/>
+          <w:sz w:val="20"/>
+          <w:szCs w:val="20"/>
+        </w:rPr>
+      </w:pPr>
+      <w:proofErr w:type="spellStart"/>
+      <w:proofErr w:type="gramStart"/>
+      <w:r>
+        <w:rPr>
+          <w:rFonts w:ascii="Consolas" w:hAnsi="Consolas" w:cs="Consolas"/>
+          <w:color w:val="000000"/>
+          <w:sz w:val="20"/>
+          <w:szCs w:val="20"/>
+        </w:rPr>
+        <w:t>spring.datasource</w:t>
+      </w:r>
+      <w:proofErr w:type="gramEnd"/>
+      <w:r>
+        <w:rPr>
+          <w:rFonts w:ascii="Consolas" w:hAnsi="Consolas" w:cs="Consolas"/>
+          <w:color w:val="000000"/>
+          <w:sz w:val="20"/>
+          <w:szCs w:val="20"/>
+        </w:rPr>
+        <w:t>.driver</w:t>
+      </w:r>
+      <w:proofErr w:type="spellEnd"/>
+      <w:r>
+        <w:rPr>
+          <w:rFonts w:ascii="Consolas" w:hAnsi="Consolas" w:cs="Consolas"/>
+          <w:color w:val="000000"/>
+          <w:sz w:val="20"/>
+          <w:szCs w:val="20"/>
+        </w:rPr>
+        <w:t>-class-name=</w:t>
+      </w:r>
+      <w:proofErr w:type="spellStart"/>
+      <w:r>
+        <w:rPr>
+          <w:rFonts w:ascii="Consolas" w:hAnsi="Consolas" w:cs="Consolas"/>
+          <w:color w:val="2A00FF"/>
+          <w:sz w:val="20"/>
+          <w:szCs w:val="20"/>
+        </w:rPr>
+        <w:t>oracle.jdbc.OracleDriver</w:t>
+      </w:r>
+      <w:proofErr w:type="spellEnd"/>
+    </w:p>
+    <w:p>
+      <w:pPr>
+        <w:autoSpaceDE w:val="0"/>
+        <w:autoSpaceDN w:val="0"/>
+        <w:adjustRightInd w:val="0"/>
+        <w:spacing w:after="0" w:line="240" w:lineRule="auto"/>
+        <w:ind w:left="360"/>
+        <w:rPr>
+          <w:rFonts w:ascii="Consolas" w:hAnsi="Consolas" w:cs="Consolas"/>
+          <w:sz w:val="20"/>
+          <w:szCs w:val="20"/>
+        </w:rPr>
+      </w:pPr>
+      <w:r>
+        <w:rPr>
+          <w:rFonts w:ascii="Consolas" w:hAnsi="Consolas" w:cs="Consolas"/>
+          <w:color w:val="3F7F5F"/>
+          <w:sz w:val="20"/>
+          <w:szCs w:val="20"/>
+        </w:rPr>
+        <w:t xml:space="preserve">## this shows the </w:t>
+      </w:r>
+      <w:proofErr w:type="spellStart"/>
+      <w:r>
+        <w:rPr>
+          <w:rFonts w:ascii="Consolas" w:hAnsi="Consolas" w:cs="Consolas"/>
+          <w:color w:val="3F7F5F"/>
+          <w:sz w:val="20"/>
+          <w:szCs w:val="20"/>
+          <w:u w:val="single"/>
+        </w:rPr>
+        <w:t>sql</w:t>
+      </w:r>
+      <w:proofErr w:type="spellEnd"/>
+      <w:r>
+        <w:rPr>
+          <w:rFonts w:ascii="Consolas" w:hAnsi="Consolas" w:cs="Consolas"/>
+          <w:color w:val="3F7F5F"/>
+          <w:sz w:val="20"/>
+          <w:szCs w:val="20"/>
+        </w:rPr>
+        <w:t xml:space="preserve"> actions in the terminal logs</w:t>
+      </w:r>
+    </w:p>
+    <w:p>
+      <w:pPr>
+        <w:tabs>
+          <w:tab w:val="left" w:pos="8370"/>
+        </w:tabs>
+        <w:ind w:left="360"/>
+        <w:rPr>
+          <w:rFonts w:ascii="Consolas" w:hAnsi="Consolas" w:cs="Consolas"/>
+          <w:color w:val="2A00FF"/>
+          <w:sz w:val="20"/>
+          <w:szCs w:val="20"/>
+        </w:rPr>
+      </w:pPr>
+      <w:proofErr w:type="spellStart"/>
+      <w:proofErr w:type="gramStart"/>
+      <w:r>
+        <w:rPr>
+          <w:rFonts w:ascii="Consolas" w:hAnsi="Consolas" w:cs="Consolas"/>
+          <w:color w:val="000000"/>
+          <w:sz w:val="20"/>
+          <w:szCs w:val="20"/>
+        </w:rPr>
+        <w:t>spring.jpa.show</w:t>
+      </w:r>
+      <w:proofErr w:type="gramEnd"/>
+      <w:r>
+        <w:rPr>
+          <w:rFonts w:ascii="Consolas" w:hAnsi="Consolas" w:cs="Consolas"/>
+          <w:color w:val="000000"/>
+          <w:sz w:val="20"/>
+          <w:szCs w:val="20"/>
+        </w:rPr>
+        <w:t>-sql</w:t>
+      </w:r>
+      <w:proofErr w:type="spellEnd"/>
+      <w:r>
+        <w:rPr>
+          <w:rFonts w:ascii="Consolas" w:hAnsi="Consolas" w:cs="Consolas"/>
+          <w:color w:val="000000"/>
+          <w:sz w:val="20"/>
+          <w:szCs w:val="20"/>
+        </w:rPr>
+        <w:t>=</w:t>
+      </w:r>
+      <w:r>
+        <w:rPr>
+          <w:rFonts w:ascii="Consolas" w:hAnsi="Consolas" w:cs="Consolas"/>
+          <w:color w:val="2A00FF"/>
+          <w:sz w:val="20"/>
+          <w:szCs w:val="20"/>
+        </w:rPr>
+        <w:t>true</w:t>
+      </w:r>
+    </w:p>
+    <w:p>
+      <w:pPr>
+        <w:tabs>
+          <w:tab w:val="left" w:pos="8370"/>
+        </w:tabs>
+        <w:ind w:left="360"/>
+        <w:rPr>
+          <w:rFonts w:ascii="Consolas" w:hAnsi="Consolas" w:cs="Consolas"/>
+          <w:color w:val="2A00FF"/>
+          <w:sz w:val="20"/>
+          <w:szCs w:val="20"/>
+        </w:rPr>
+      </w:pPr>
+    </w:p>
+    <w:p>
+      <w:pPr>
+        <w:tabs>
+          <w:tab w:val="left" w:pos="8370"/>
+        </w:tabs>
+        <w:ind w:left="360"/>
+        <w:rPr>
+          <w:rFonts w:ascii="Consolas" w:hAnsi="Consolas" w:cs="Consolas"/>
+          <w:color w:val="2A00FF"/>
+          <w:sz w:val="20"/>
+          <w:szCs w:val="20"/>
+        </w:rPr>
+      </w:pPr>
+      <w:bookmarkStart w:id="0" w:name="_GoBack"/>
+      <w:bookmarkEnd w:id="0"/>
+    </w:p>
+    <w:p>
+      <w:pPr>
+        <w:tabs>
+          <w:tab w:val="left" w:pos="8370"/>
+        </w:tabs>
+        <w:rPr>
+          <w:rFonts w:ascii="Consolas" w:hAnsi="Consolas" w:cs="Consolas"/>
+          <w:color w:val="2A00FF"/>
+          <w:sz w:val="20"/>
+          <w:szCs w:val="20"/>
+        </w:rPr>
+      </w:pPr>
+    </w:p>
+    <w:p>
+      <w:pPr>
+        <w:tabs>
+          <w:tab w:val="left" w:pos="8370"/>
+        </w:tabs>
         <w:rPr>
           <w:rFonts w:ascii="Times New Roman" w:hAnsi="Times New Roman" w:cs="Times New Roman"/>
           <w:sz w:val="28"/>

</xml_diff>

<commit_message>
added a new query and a stored procedure
</commit_message>
<xml_diff>
--- a/Postal Management Report.docx
+++ b/Postal Management Report.docx
@@ -1291,6 +1291,7 @@
         <w:t xml:space="preserve"> For every item that a Customer/Sender requests to send will be </w:t>
       </w:r>
       <w:proofErr w:type="spellStart"/>
+      <w:proofErr w:type="gramStart"/>
       <w:r>
         <w:rPr>
           <w:rFonts w:ascii="Times New Roman" w:eastAsia="Times New Roman" w:hAnsi="Times New Roman" w:cs="Times New Roman"/>
@@ -1301,6 +1302,7 @@
         <w:t>a</w:t>
       </w:r>
       <w:proofErr w:type="spellEnd"/>
+      <w:proofErr w:type="gramEnd"/>
       <w:r>
         <w:rPr>
           <w:rFonts w:ascii="Times New Roman" w:eastAsia="Times New Roman" w:hAnsi="Times New Roman" w:cs="Times New Roman"/>
@@ -1612,7 +1614,27 @@
           <w:sz w:val="24"/>
           <w:szCs w:val="24"/>
         </w:rPr>
-        <w:t>An employee can either be a Full time employee or part time employee with fixed annual salary or it can be a part time with hourly salary.</w:t>
+        <w:t xml:space="preserve">An employee can either be a </w:t>
+      </w:r>
+      <w:proofErr w:type="gramStart"/>
+      <w:r>
+        <w:rPr>
+          <w:rFonts w:ascii="Times New Roman" w:eastAsia="Times New Roman" w:hAnsi="Times New Roman" w:cs="Times New Roman"/>
+          <w:color w:val="24292E"/>
+          <w:sz w:val="24"/>
+          <w:szCs w:val="24"/>
+        </w:rPr>
+        <w:t>Full time</w:t>
+      </w:r>
+      <w:proofErr w:type="gramEnd"/>
+      <w:r>
+        <w:rPr>
+          <w:rFonts w:ascii="Times New Roman" w:eastAsia="Times New Roman" w:hAnsi="Times New Roman" w:cs="Times New Roman"/>
+          <w:color w:val="24292E"/>
+          <w:sz w:val="24"/>
+          <w:szCs w:val="24"/>
+        </w:rPr>
+        <w:t xml:space="preserve"> employee or part time employee with fixed annual salary or it can be a part time with hourly salary.</w:t>
       </w:r>
     </w:p>
     <w:p>
@@ -1983,7 +2005,27 @@
           <w:sz w:val="24"/>
           <w:szCs w:val="24"/>
         </w:rPr>
-        <w:t>Number of transactions performed in a particular store between a date range.</w:t>
+        <w:t xml:space="preserve">Number of transactions performed in a </w:t>
+      </w:r>
+      <w:proofErr w:type="gramStart"/>
+      <w:r>
+        <w:rPr>
+          <w:rFonts w:ascii="Times New Roman" w:eastAsia="Times New Roman" w:hAnsi="Times New Roman" w:cs="Times New Roman"/>
+          <w:color w:val="24292E"/>
+          <w:sz w:val="24"/>
+          <w:szCs w:val="24"/>
+        </w:rPr>
+        <w:t>particular store</w:t>
+      </w:r>
+      <w:proofErr w:type="gramEnd"/>
+      <w:r>
+        <w:rPr>
+          <w:rFonts w:ascii="Times New Roman" w:eastAsia="Times New Roman" w:hAnsi="Times New Roman" w:cs="Times New Roman"/>
+          <w:color w:val="24292E"/>
+          <w:sz w:val="24"/>
+          <w:szCs w:val="24"/>
+        </w:rPr>
+        <w:t xml:space="preserve"> between a date range.</w:t>
       </w:r>
     </w:p>
     <w:p>
@@ -2009,7 +2051,27 @@
           <w:sz w:val="24"/>
           <w:szCs w:val="24"/>
         </w:rPr>
-        <w:t>Number of transactions performed by a particular employee in a specific store.</w:t>
+        <w:t xml:space="preserve">Number of transactions performed by a </w:t>
+      </w:r>
+      <w:proofErr w:type="gramStart"/>
+      <w:r>
+        <w:rPr>
+          <w:rFonts w:ascii="Times New Roman" w:eastAsia="Times New Roman" w:hAnsi="Times New Roman" w:cs="Times New Roman"/>
+          <w:color w:val="24292E"/>
+          <w:sz w:val="24"/>
+          <w:szCs w:val="24"/>
+        </w:rPr>
+        <w:t>particular employee</w:t>
+      </w:r>
+      <w:proofErr w:type="gramEnd"/>
+      <w:r>
+        <w:rPr>
+          <w:rFonts w:ascii="Times New Roman" w:eastAsia="Times New Roman" w:hAnsi="Times New Roman" w:cs="Times New Roman"/>
+          <w:color w:val="24292E"/>
+          <w:sz w:val="24"/>
+          <w:szCs w:val="24"/>
+        </w:rPr>
+        <w:t xml:space="preserve"> in a specific store.</w:t>
       </w:r>
     </w:p>
     <w:p>
@@ -2035,7 +2097,27 @@
           <w:sz w:val="24"/>
           <w:szCs w:val="24"/>
         </w:rPr>
-        <w:t>Number of items shipped from a particular Customer.</w:t>
+        <w:t xml:space="preserve">Number of items shipped from a </w:t>
+      </w:r>
+      <w:proofErr w:type="gramStart"/>
+      <w:r>
+        <w:rPr>
+          <w:rFonts w:ascii="Times New Roman" w:eastAsia="Times New Roman" w:hAnsi="Times New Roman" w:cs="Times New Roman"/>
+          <w:color w:val="24292E"/>
+          <w:sz w:val="24"/>
+          <w:szCs w:val="24"/>
+        </w:rPr>
+        <w:t>particular Customer</w:t>
+      </w:r>
+      <w:proofErr w:type="gramEnd"/>
+      <w:r>
+        <w:rPr>
+          <w:rFonts w:ascii="Times New Roman" w:eastAsia="Times New Roman" w:hAnsi="Times New Roman" w:cs="Times New Roman"/>
+          <w:color w:val="24292E"/>
+          <w:sz w:val="24"/>
+          <w:szCs w:val="24"/>
+        </w:rPr>
+        <w:t>.</w:t>
       </w:r>
     </w:p>
     <w:p>
@@ -23173,7 +23255,25 @@
           <w:sz w:val="24"/>
           <w:szCs w:val="24"/>
         </w:rPr>
-        <w:t xml:space="preserve">Find all full time employees </w:t>
+        <w:t xml:space="preserve">Find all </w:t>
+      </w:r>
+      <w:proofErr w:type="gramStart"/>
+      <w:r>
+        <w:rPr>
+          <w:rFonts w:ascii="Times New Roman" w:hAnsi="Times New Roman" w:cs="Times New Roman"/>
+          <w:sz w:val="24"/>
+          <w:szCs w:val="24"/>
+        </w:rPr>
+        <w:t>full time</w:t>
+      </w:r>
+      <w:proofErr w:type="gramEnd"/>
+      <w:r>
+        <w:rPr>
+          <w:rFonts w:ascii="Times New Roman" w:hAnsi="Times New Roman" w:cs="Times New Roman"/>
+          <w:sz w:val="24"/>
+          <w:szCs w:val="24"/>
+        </w:rPr>
+        <w:t xml:space="preserve"> employees </w:t>
       </w:r>
       <w:r>
         <w:rPr>
@@ -23425,7 +23525,25 @@
           <w:sz w:val="24"/>
           <w:szCs w:val="24"/>
         </w:rPr>
-        <w:t>Display all employees name and status working under a particular manager in a store.</w:t>
+        <w:t xml:space="preserve">Display all employees name and status working under a </w:t>
+      </w:r>
+      <w:proofErr w:type="gramStart"/>
+      <w:r>
+        <w:rPr>
+          <w:rFonts w:ascii="Times New Roman" w:hAnsi="Times New Roman" w:cs="Times New Roman"/>
+          <w:sz w:val="24"/>
+          <w:szCs w:val="24"/>
+        </w:rPr>
+        <w:t>particular manager</w:t>
+      </w:r>
+      <w:proofErr w:type="gramEnd"/>
+      <w:r>
+        <w:rPr>
+          <w:rFonts w:ascii="Times New Roman" w:hAnsi="Times New Roman" w:cs="Times New Roman"/>
+          <w:sz w:val="24"/>
+          <w:szCs w:val="24"/>
+        </w:rPr>
+        <w:t xml:space="preserve"> in a store.</w:t>
       </w:r>
     </w:p>
     <w:p>
@@ -24928,7 +25046,25 @@
           <w:sz w:val="24"/>
           <w:szCs w:val="24"/>
         </w:rPr>
-        <w:t xml:space="preserve"> employees who delivers the more number of packages</w:t>
+        <w:t xml:space="preserve"> employees who delivers </w:t>
+      </w:r>
+      <w:proofErr w:type="gramStart"/>
+      <w:r>
+        <w:rPr>
+          <w:rFonts w:ascii="Times New Roman" w:hAnsi="Times New Roman" w:cs="Times New Roman"/>
+          <w:sz w:val="24"/>
+          <w:szCs w:val="24"/>
+        </w:rPr>
+        <w:t>the more</w:t>
+      </w:r>
+      <w:proofErr w:type="gramEnd"/>
+      <w:r>
+        <w:rPr>
+          <w:rFonts w:ascii="Times New Roman" w:hAnsi="Times New Roman" w:cs="Times New Roman"/>
+          <w:sz w:val="24"/>
+          <w:szCs w:val="24"/>
+        </w:rPr>
+        <w:t xml:space="preserve"> number of packages</w:t>
       </w:r>
     </w:p>
     <w:p>
@@ -25642,6 +25778,541 @@
     </w:p>
     <w:p>
       <w:pPr>
+        <w:pStyle w:val="ListParagraph"/>
+        <w:numPr>
+          <w:ilvl w:val="0"/>
+          <w:numId w:val="9"/>
+        </w:numPr>
+        <w:spacing w:after="0" w:line="240" w:lineRule="auto"/>
+        <w:rPr>
+          <w:rFonts w:ascii="Times New Roman" w:hAnsi="Times New Roman" w:cs="Times New Roman"/>
+          <w:sz w:val="24"/>
+          <w:szCs w:val="24"/>
+        </w:rPr>
+      </w:pPr>
+      <w:r>
+        <w:rPr>
+          <w:rFonts w:ascii="Times New Roman" w:hAnsi="Times New Roman" w:cs="Times New Roman"/>
+          <w:sz w:val="24"/>
+          <w:szCs w:val="24"/>
+        </w:rPr>
+        <w:t xml:space="preserve">Fetch the transactions, customer and employee </w:t>
+      </w:r>
+      <w:r>
+        <w:rPr>
+          <w:rFonts w:ascii="Times New Roman" w:hAnsi="Times New Roman" w:cs="Times New Roman"/>
+          <w:sz w:val="24"/>
+          <w:szCs w:val="24"/>
+        </w:rPr>
+        <w:t>details</w:t>
+      </w:r>
+      <w:r>
+        <w:rPr>
+          <w:rFonts w:ascii="Times New Roman" w:hAnsi="Times New Roman" w:cs="Times New Roman"/>
+          <w:sz w:val="24"/>
+          <w:szCs w:val="24"/>
+        </w:rPr>
+        <w:t xml:space="preserve"> of packages on a </w:t>
+      </w:r>
+      <w:proofErr w:type="gramStart"/>
+      <w:r>
+        <w:rPr>
+          <w:rFonts w:ascii="Times New Roman" w:hAnsi="Times New Roman" w:cs="Times New Roman"/>
+          <w:sz w:val="24"/>
+          <w:szCs w:val="24"/>
+        </w:rPr>
+        <w:t>particular date</w:t>
+      </w:r>
+      <w:proofErr w:type="gramEnd"/>
+      <w:r>
+        <w:rPr>
+          <w:rFonts w:ascii="Times New Roman" w:hAnsi="Times New Roman" w:cs="Times New Roman"/>
+          <w:sz w:val="24"/>
+          <w:szCs w:val="24"/>
+        </w:rPr>
+        <w:t>:</w:t>
+      </w:r>
+    </w:p>
+    <w:p>
+      <w:pPr>
+        <w:spacing w:after="0" w:line="240" w:lineRule="auto"/>
+        <w:rPr>
+          <w:rFonts w:ascii="Times New Roman" w:hAnsi="Times New Roman" w:cs="Times New Roman"/>
+          <w:sz w:val="24"/>
+          <w:szCs w:val="24"/>
+        </w:rPr>
+      </w:pPr>
+    </w:p>
+    <w:p>
+      <w:pPr>
+        <w:spacing w:after="0" w:line="240" w:lineRule="auto"/>
+        <w:rPr>
+          <w:rFonts w:ascii="Times New Roman" w:hAnsi="Times New Roman" w:cs="Times New Roman"/>
+          <w:sz w:val="24"/>
+          <w:szCs w:val="24"/>
+        </w:rPr>
+      </w:pPr>
+      <w:r>
+        <w:rPr>
+          <w:rFonts w:ascii="Times New Roman" w:hAnsi="Times New Roman" w:cs="Times New Roman"/>
+          <w:sz w:val="24"/>
+          <w:szCs w:val="24"/>
+        </w:rPr>
+        <w:t xml:space="preserve">select trans.id as </w:t>
+      </w:r>
+      <w:proofErr w:type="spellStart"/>
+      <w:r>
+        <w:rPr>
+          <w:rFonts w:ascii="Times New Roman" w:hAnsi="Times New Roman" w:cs="Times New Roman"/>
+          <w:sz w:val="24"/>
+          <w:szCs w:val="24"/>
+        </w:rPr>
+        <w:t>trans_id</w:t>
+      </w:r>
+      <w:proofErr w:type="spellEnd"/>
+      <w:r>
+        <w:rPr>
+          <w:rFonts w:ascii="Times New Roman" w:hAnsi="Times New Roman" w:cs="Times New Roman"/>
+          <w:sz w:val="24"/>
+          <w:szCs w:val="24"/>
+        </w:rPr>
+        <w:t xml:space="preserve">, </w:t>
+      </w:r>
+      <w:proofErr w:type="spellStart"/>
+      <w:r>
+        <w:rPr>
+          <w:rFonts w:ascii="Times New Roman" w:hAnsi="Times New Roman" w:cs="Times New Roman"/>
+          <w:sz w:val="24"/>
+          <w:szCs w:val="24"/>
+        </w:rPr>
+        <w:t>trans.delivery_type,trans.start_date</w:t>
+      </w:r>
+      <w:proofErr w:type="spellEnd"/>
+      <w:r>
+        <w:rPr>
+          <w:rFonts w:ascii="Times New Roman" w:hAnsi="Times New Roman" w:cs="Times New Roman"/>
+          <w:sz w:val="24"/>
+          <w:szCs w:val="24"/>
+        </w:rPr>
+        <w:t xml:space="preserve">, cust_sender.name as </w:t>
+      </w:r>
+      <w:proofErr w:type="spellStart"/>
+      <w:r>
+        <w:rPr>
+          <w:rFonts w:ascii="Times New Roman" w:hAnsi="Times New Roman" w:cs="Times New Roman"/>
+          <w:sz w:val="24"/>
+          <w:szCs w:val="24"/>
+        </w:rPr>
+        <w:t>sender_name</w:t>
+      </w:r>
+      <w:proofErr w:type="spellEnd"/>
+      <w:r>
+        <w:rPr>
+          <w:rFonts w:ascii="Times New Roman" w:hAnsi="Times New Roman" w:cs="Times New Roman"/>
+          <w:sz w:val="24"/>
+          <w:szCs w:val="24"/>
+        </w:rPr>
+        <w:t xml:space="preserve">, </w:t>
+      </w:r>
+      <w:proofErr w:type="spellStart"/>
+      <w:r>
+        <w:rPr>
+          <w:rFonts w:ascii="Times New Roman" w:hAnsi="Times New Roman" w:cs="Times New Roman"/>
+          <w:sz w:val="24"/>
+          <w:szCs w:val="24"/>
+        </w:rPr>
+        <w:t>cust_sender_phno.phone_number</w:t>
+      </w:r>
+      <w:proofErr w:type="spellEnd"/>
+      <w:r>
+        <w:rPr>
+          <w:rFonts w:ascii="Times New Roman" w:hAnsi="Times New Roman" w:cs="Times New Roman"/>
+          <w:sz w:val="24"/>
+          <w:szCs w:val="24"/>
+        </w:rPr>
+        <w:t xml:space="preserve"> as </w:t>
+      </w:r>
+      <w:proofErr w:type="spellStart"/>
+      <w:r>
+        <w:rPr>
+          <w:rFonts w:ascii="Times New Roman" w:hAnsi="Times New Roman" w:cs="Times New Roman"/>
+          <w:sz w:val="24"/>
+          <w:szCs w:val="24"/>
+        </w:rPr>
+        <w:t>sender_phno</w:t>
+      </w:r>
+      <w:proofErr w:type="spellEnd"/>
+      <w:r>
+        <w:rPr>
+          <w:rFonts w:ascii="Times New Roman" w:hAnsi="Times New Roman" w:cs="Times New Roman"/>
+          <w:sz w:val="24"/>
+          <w:szCs w:val="24"/>
+        </w:rPr>
+        <w:t xml:space="preserve">, cust_receiver.name as </w:t>
+      </w:r>
+      <w:proofErr w:type="spellStart"/>
+      <w:r>
+        <w:rPr>
+          <w:rFonts w:ascii="Times New Roman" w:hAnsi="Times New Roman" w:cs="Times New Roman"/>
+          <w:sz w:val="24"/>
+          <w:szCs w:val="24"/>
+        </w:rPr>
+        <w:t>receiver_name,cust_receiver.addreess_line</w:t>
+      </w:r>
+      <w:proofErr w:type="spellEnd"/>
+      <w:r>
+        <w:rPr>
+          <w:rFonts w:ascii="Times New Roman" w:hAnsi="Times New Roman" w:cs="Times New Roman"/>
+          <w:sz w:val="24"/>
+          <w:szCs w:val="24"/>
+        </w:rPr>
+        <w:t xml:space="preserve"> as </w:t>
+      </w:r>
+      <w:proofErr w:type="spellStart"/>
+      <w:r>
+        <w:rPr>
+          <w:rFonts w:ascii="Times New Roman" w:hAnsi="Times New Roman" w:cs="Times New Roman"/>
+          <w:sz w:val="24"/>
+          <w:szCs w:val="24"/>
+        </w:rPr>
+        <w:t>receiver_addrline</w:t>
+      </w:r>
+      <w:proofErr w:type="spellEnd"/>
+      <w:r>
+        <w:rPr>
+          <w:rFonts w:ascii="Times New Roman" w:hAnsi="Times New Roman" w:cs="Times New Roman"/>
+          <w:sz w:val="24"/>
+          <w:szCs w:val="24"/>
+        </w:rPr>
+        <w:t xml:space="preserve"> ,</w:t>
+      </w:r>
+      <w:proofErr w:type="spellStart"/>
+      <w:r>
+        <w:rPr>
+          <w:rFonts w:ascii="Times New Roman" w:hAnsi="Times New Roman" w:cs="Times New Roman"/>
+          <w:sz w:val="24"/>
+          <w:szCs w:val="24"/>
+        </w:rPr>
+        <w:t>cust_receiver.city</w:t>
+      </w:r>
+      <w:proofErr w:type="spellEnd"/>
+      <w:r>
+        <w:rPr>
+          <w:rFonts w:ascii="Times New Roman" w:hAnsi="Times New Roman" w:cs="Times New Roman"/>
+          <w:sz w:val="24"/>
+          <w:szCs w:val="24"/>
+        </w:rPr>
+        <w:t xml:space="preserve"> as </w:t>
+      </w:r>
+      <w:proofErr w:type="spellStart"/>
+      <w:r>
+        <w:rPr>
+          <w:rFonts w:ascii="Times New Roman" w:hAnsi="Times New Roman" w:cs="Times New Roman"/>
+          <w:sz w:val="24"/>
+          <w:szCs w:val="24"/>
+        </w:rPr>
+        <w:t>receiver_city,cust_receiver.zip_code</w:t>
+      </w:r>
+      <w:proofErr w:type="spellEnd"/>
+      <w:r>
+        <w:rPr>
+          <w:rFonts w:ascii="Times New Roman" w:hAnsi="Times New Roman" w:cs="Times New Roman"/>
+          <w:sz w:val="24"/>
+          <w:szCs w:val="24"/>
+        </w:rPr>
+        <w:t xml:space="preserve"> as </w:t>
+      </w:r>
+      <w:proofErr w:type="spellStart"/>
+      <w:r>
+        <w:rPr>
+          <w:rFonts w:ascii="Times New Roman" w:hAnsi="Times New Roman" w:cs="Times New Roman"/>
+          <w:sz w:val="24"/>
+          <w:szCs w:val="24"/>
+        </w:rPr>
+        <w:t>receiver_zipcode,cust_receiver_phno.phone_number</w:t>
+      </w:r>
+      <w:proofErr w:type="spellEnd"/>
+      <w:r>
+        <w:rPr>
+          <w:rFonts w:ascii="Times New Roman" w:hAnsi="Times New Roman" w:cs="Times New Roman"/>
+          <w:sz w:val="24"/>
+          <w:szCs w:val="24"/>
+        </w:rPr>
+        <w:t xml:space="preserve"> as </w:t>
+      </w:r>
+      <w:proofErr w:type="spellStart"/>
+      <w:r>
+        <w:rPr>
+          <w:rFonts w:ascii="Times New Roman" w:hAnsi="Times New Roman" w:cs="Times New Roman"/>
+          <w:sz w:val="24"/>
+          <w:szCs w:val="24"/>
+        </w:rPr>
+        <w:t>receiver_phno</w:t>
+      </w:r>
+      <w:proofErr w:type="spellEnd"/>
+      <w:r>
+        <w:rPr>
+          <w:rFonts w:ascii="Times New Roman" w:hAnsi="Times New Roman" w:cs="Times New Roman"/>
+          <w:sz w:val="24"/>
+          <w:szCs w:val="24"/>
+        </w:rPr>
+        <w:t xml:space="preserve">, emp.name as </w:t>
+      </w:r>
+      <w:proofErr w:type="spellStart"/>
+      <w:r>
+        <w:rPr>
+          <w:rFonts w:ascii="Times New Roman" w:hAnsi="Times New Roman" w:cs="Times New Roman"/>
+          <w:sz w:val="24"/>
+          <w:szCs w:val="24"/>
+        </w:rPr>
+        <w:t>employee_name,str.name</w:t>
+      </w:r>
+      <w:proofErr w:type="spellEnd"/>
+      <w:r>
+        <w:rPr>
+          <w:rFonts w:ascii="Times New Roman" w:hAnsi="Times New Roman" w:cs="Times New Roman"/>
+          <w:sz w:val="24"/>
+          <w:szCs w:val="24"/>
+        </w:rPr>
+        <w:t xml:space="preserve"> as </w:t>
+      </w:r>
+      <w:proofErr w:type="spellStart"/>
+      <w:r>
+        <w:rPr>
+          <w:rFonts w:ascii="Times New Roman" w:hAnsi="Times New Roman" w:cs="Times New Roman"/>
+          <w:sz w:val="24"/>
+          <w:szCs w:val="24"/>
+        </w:rPr>
+        <w:t>store_name</w:t>
+      </w:r>
+      <w:proofErr w:type="spellEnd"/>
+      <w:r>
+        <w:rPr>
+          <w:rFonts w:ascii="Times New Roman" w:hAnsi="Times New Roman" w:cs="Times New Roman"/>
+          <w:sz w:val="24"/>
+          <w:szCs w:val="24"/>
+        </w:rPr>
+        <w:t xml:space="preserve"> from transaction </w:t>
+      </w:r>
+      <w:proofErr w:type="spellStart"/>
+      <w:r>
+        <w:rPr>
+          <w:rFonts w:ascii="Times New Roman" w:hAnsi="Times New Roman" w:cs="Times New Roman"/>
+          <w:sz w:val="24"/>
+          <w:szCs w:val="24"/>
+        </w:rPr>
+        <w:t>trans,customer</w:t>
+      </w:r>
+      <w:proofErr w:type="spellEnd"/>
+      <w:r>
+        <w:rPr>
+          <w:rFonts w:ascii="Times New Roman" w:hAnsi="Times New Roman" w:cs="Times New Roman"/>
+          <w:sz w:val="24"/>
+          <w:szCs w:val="24"/>
+        </w:rPr>
+        <w:t xml:space="preserve"> </w:t>
+      </w:r>
+      <w:proofErr w:type="spellStart"/>
+      <w:r>
+        <w:rPr>
+          <w:rFonts w:ascii="Times New Roman" w:hAnsi="Times New Roman" w:cs="Times New Roman"/>
+          <w:sz w:val="24"/>
+          <w:szCs w:val="24"/>
+        </w:rPr>
+        <w:t>cust_sender,customer</w:t>
+      </w:r>
+      <w:proofErr w:type="spellEnd"/>
+      <w:r>
+        <w:rPr>
+          <w:rFonts w:ascii="Times New Roman" w:hAnsi="Times New Roman" w:cs="Times New Roman"/>
+          <w:sz w:val="24"/>
+          <w:szCs w:val="24"/>
+        </w:rPr>
+        <w:t xml:space="preserve"> </w:t>
+      </w:r>
+      <w:proofErr w:type="spellStart"/>
+      <w:r>
+        <w:rPr>
+          <w:rFonts w:ascii="Times New Roman" w:hAnsi="Times New Roman" w:cs="Times New Roman"/>
+          <w:sz w:val="24"/>
+          <w:szCs w:val="24"/>
+        </w:rPr>
+        <w:t>cust_receiver,employee</w:t>
+      </w:r>
+      <w:proofErr w:type="spellEnd"/>
+      <w:r>
+        <w:rPr>
+          <w:rFonts w:ascii="Times New Roman" w:hAnsi="Times New Roman" w:cs="Times New Roman"/>
+          <w:sz w:val="24"/>
+          <w:szCs w:val="24"/>
+        </w:rPr>
+        <w:t xml:space="preserve"> emp, store str, </w:t>
+      </w:r>
+      <w:proofErr w:type="spellStart"/>
+      <w:r>
+        <w:rPr>
+          <w:rFonts w:ascii="Times New Roman" w:hAnsi="Times New Roman" w:cs="Times New Roman"/>
+          <w:sz w:val="24"/>
+          <w:szCs w:val="24"/>
+        </w:rPr>
+        <w:t>customer_phone_numbers</w:t>
+      </w:r>
+      <w:proofErr w:type="spellEnd"/>
+      <w:r>
+        <w:rPr>
+          <w:rFonts w:ascii="Times New Roman" w:hAnsi="Times New Roman" w:cs="Times New Roman"/>
+          <w:sz w:val="24"/>
+          <w:szCs w:val="24"/>
+        </w:rPr>
+        <w:t xml:space="preserve"> </w:t>
+      </w:r>
+      <w:proofErr w:type="spellStart"/>
+      <w:r>
+        <w:rPr>
+          <w:rFonts w:ascii="Times New Roman" w:hAnsi="Times New Roman" w:cs="Times New Roman"/>
+          <w:sz w:val="24"/>
+          <w:szCs w:val="24"/>
+        </w:rPr>
+        <w:t>cust_sender_phno,customer_phone_numbers</w:t>
+      </w:r>
+      <w:proofErr w:type="spellEnd"/>
+      <w:r>
+        <w:rPr>
+          <w:rFonts w:ascii="Times New Roman" w:hAnsi="Times New Roman" w:cs="Times New Roman"/>
+          <w:sz w:val="24"/>
+          <w:szCs w:val="24"/>
+        </w:rPr>
+        <w:t xml:space="preserve"> </w:t>
+      </w:r>
+      <w:proofErr w:type="spellStart"/>
+      <w:r>
+        <w:rPr>
+          <w:rFonts w:ascii="Times New Roman" w:hAnsi="Times New Roman" w:cs="Times New Roman"/>
+          <w:sz w:val="24"/>
+          <w:szCs w:val="24"/>
+        </w:rPr>
+        <w:t>cust_receiver_phno</w:t>
+      </w:r>
+      <w:proofErr w:type="spellEnd"/>
+      <w:r>
+        <w:rPr>
+          <w:rFonts w:ascii="Times New Roman" w:hAnsi="Times New Roman" w:cs="Times New Roman"/>
+          <w:sz w:val="24"/>
+          <w:szCs w:val="24"/>
+        </w:rPr>
+        <w:t xml:space="preserve"> where </w:t>
+      </w:r>
+      <w:proofErr w:type="spellStart"/>
+      <w:r>
+        <w:rPr>
+          <w:rFonts w:ascii="Times New Roman" w:hAnsi="Times New Roman" w:cs="Times New Roman"/>
+          <w:sz w:val="24"/>
+          <w:szCs w:val="24"/>
+        </w:rPr>
+        <w:t>trans.performed_by</w:t>
+      </w:r>
+      <w:proofErr w:type="spellEnd"/>
+      <w:r>
+        <w:rPr>
+          <w:rFonts w:ascii="Times New Roman" w:hAnsi="Times New Roman" w:cs="Times New Roman"/>
+          <w:sz w:val="24"/>
+          <w:szCs w:val="24"/>
+        </w:rPr>
+        <w:t>=</w:t>
+      </w:r>
+      <w:proofErr w:type="spellStart"/>
+      <w:r>
+        <w:rPr>
+          <w:rFonts w:ascii="Times New Roman" w:hAnsi="Times New Roman" w:cs="Times New Roman"/>
+          <w:sz w:val="24"/>
+          <w:szCs w:val="24"/>
+        </w:rPr>
+        <w:t>emp.ssn</w:t>
+      </w:r>
+      <w:proofErr w:type="spellEnd"/>
+      <w:r>
+        <w:rPr>
+          <w:rFonts w:ascii="Times New Roman" w:hAnsi="Times New Roman" w:cs="Times New Roman"/>
+          <w:sz w:val="24"/>
+          <w:szCs w:val="24"/>
+        </w:rPr>
+        <w:t xml:space="preserve"> and trans.sender=cust_sender.id and trans.receiver=cust_receiver.id and emp.store=store.id and cust_sender.id=</w:t>
+      </w:r>
+      <w:proofErr w:type="spellStart"/>
+      <w:r>
+        <w:rPr>
+          <w:rFonts w:ascii="Times New Roman" w:hAnsi="Times New Roman" w:cs="Times New Roman"/>
+          <w:sz w:val="24"/>
+          <w:szCs w:val="24"/>
+        </w:rPr>
+        <w:t>cust_sender_phno.customer_id</w:t>
+      </w:r>
+      <w:proofErr w:type="spellEnd"/>
+      <w:r>
+        <w:rPr>
+          <w:rFonts w:ascii="Times New Roman" w:hAnsi="Times New Roman" w:cs="Times New Roman"/>
+          <w:sz w:val="24"/>
+          <w:szCs w:val="24"/>
+        </w:rPr>
+        <w:t xml:space="preserve"> and cust_receiver.id=</w:t>
+      </w:r>
+      <w:proofErr w:type="spellStart"/>
+      <w:r>
+        <w:rPr>
+          <w:rFonts w:ascii="Times New Roman" w:hAnsi="Times New Roman" w:cs="Times New Roman"/>
+          <w:sz w:val="24"/>
+          <w:szCs w:val="24"/>
+        </w:rPr>
+        <w:t>cust_receiver_phno.customer_id</w:t>
+      </w:r>
+      <w:proofErr w:type="spellEnd"/>
+      <w:r>
+        <w:rPr>
+          <w:rFonts w:ascii="Times New Roman" w:hAnsi="Times New Roman" w:cs="Times New Roman"/>
+          <w:sz w:val="24"/>
+          <w:szCs w:val="24"/>
+        </w:rPr>
+        <w:t xml:space="preserve"> and </w:t>
+      </w:r>
+      <w:proofErr w:type="spellStart"/>
+      <w:r>
+        <w:rPr>
+          <w:rFonts w:ascii="Times New Roman" w:hAnsi="Times New Roman" w:cs="Times New Roman"/>
+          <w:sz w:val="24"/>
+          <w:szCs w:val="24"/>
+        </w:rPr>
+        <w:t>trans.delivery_date</w:t>
+      </w:r>
+      <w:proofErr w:type="spellEnd"/>
+      <w:r>
+        <w:rPr>
+          <w:rFonts w:ascii="Times New Roman" w:hAnsi="Times New Roman" w:cs="Times New Roman"/>
+          <w:sz w:val="24"/>
+          <w:szCs w:val="24"/>
+        </w:rPr>
+        <w:t>=</w:t>
+      </w:r>
+      <w:proofErr w:type="spellStart"/>
+      <w:r>
+        <w:rPr>
+          <w:rFonts w:ascii="Times New Roman" w:hAnsi="Times New Roman" w:cs="Times New Roman"/>
+          <w:sz w:val="24"/>
+          <w:szCs w:val="24"/>
+        </w:rPr>
+        <w:t>to_date</w:t>
+      </w:r>
+      <w:proofErr w:type="spellEnd"/>
+      <w:r>
+        <w:rPr>
+          <w:rFonts w:ascii="Times New Roman" w:hAnsi="Times New Roman" w:cs="Times New Roman"/>
+          <w:sz w:val="24"/>
+          <w:szCs w:val="24"/>
+        </w:rPr>
+        <w:t>('11/20/2020');</w:t>
+      </w:r>
+    </w:p>
+    <w:p>
+      <w:pPr>
         <w:tabs>
           <w:tab w:val="left" w:pos="8370"/>
         </w:tabs>
@@ -25934,25 +26605,10 @@
         <w:ind w:left="360"/>
         <w:rPr>
           <w:rFonts w:ascii="Times New Roman" w:hAnsi="Times New Roman" w:cs="Times New Roman"/>
-          <w:b/>
-          <w:bCs/>
-          <w:sz w:val="24"/>
-          <w:szCs w:val="24"/>
-          <w:u w:val="single"/>
-        </w:rPr>
-      </w:pPr>
-      <w:r>
-        <w:rPr>
-          <w:rFonts w:ascii="Times New Roman" w:hAnsi="Times New Roman" w:cs="Times New Roman"/>
-          <w:b/>
-          <w:bCs/>
-          <w:sz w:val="24"/>
-          <w:szCs w:val="24"/>
-          <w:u w:val="single"/>
-        </w:rPr>
-        <w:lastRenderedPageBreak/>
-        <w:t>Stored Procedure:</w:t>
-      </w:r>
+          <w:sz w:val="24"/>
+          <w:szCs w:val="24"/>
+        </w:rPr>
+      </w:pPr>
     </w:p>
     <w:p>
       <w:pPr>
@@ -25966,13 +26622,70 @@
           <w:szCs w:val="24"/>
         </w:rPr>
       </w:pPr>
-      <w:r>
-        <w:rPr>
-          <w:rFonts w:ascii="Times New Roman" w:hAnsi="Times New Roman" w:cs="Times New Roman"/>
-          <w:sz w:val="24"/>
-          <w:szCs w:val="24"/>
-        </w:rPr>
-        <w:t xml:space="preserve">1. Find all the transactions where delivery type is ‘urgent’ and </w:t>
+    </w:p>
+    <w:p>
+      <w:pPr>
+        <w:tabs>
+          <w:tab w:val="left" w:pos="8370"/>
+        </w:tabs>
+        <w:ind w:left="360"/>
+        <w:rPr>
+          <w:rFonts w:ascii="Times New Roman" w:hAnsi="Times New Roman" w:cs="Times New Roman"/>
+          <w:sz w:val="24"/>
+          <w:szCs w:val="24"/>
+        </w:rPr>
+      </w:pPr>
+    </w:p>
+    <w:p>
+      <w:pPr>
+        <w:tabs>
+          <w:tab w:val="left" w:pos="8370"/>
+        </w:tabs>
+        <w:ind w:left="360"/>
+        <w:rPr>
+          <w:rFonts w:ascii="Times New Roman" w:hAnsi="Times New Roman" w:cs="Times New Roman"/>
+          <w:b/>
+          <w:bCs/>
+          <w:sz w:val="24"/>
+          <w:szCs w:val="24"/>
+          <w:u w:val="single"/>
+        </w:rPr>
+      </w:pPr>
+      <w:r>
+        <w:rPr>
+          <w:rFonts w:ascii="Times New Roman" w:hAnsi="Times New Roman" w:cs="Times New Roman"/>
+          <w:b/>
+          <w:bCs/>
+          <w:sz w:val="24"/>
+          <w:szCs w:val="24"/>
+          <w:u w:val="single"/>
+        </w:rPr>
+        <w:t>Stored Procedure:</w:t>
+      </w:r>
+    </w:p>
+    <w:p>
+      <w:pPr>
+        <w:pStyle w:val="ListParagraph"/>
+        <w:numPr>
+          <w:ilvl w:val="0"/>
+          <w:numId w:val="10"/>
+        </w:numPr>
+        <w:tabs>
+          <w:tab w:val="left" w:pos="8370"/>
+        </w:tabs>
+        <w:rPr>
+          <w:rFonts w:ascii="Times New Roman" w:hAnsi="Times New Roman" w:cs="Times New Roman"/>
+          <w:sz w:val="24"/>
+          <w:szCs w:val="24"/>
+        </w:rPr>
+      </w:pPr>
+      <w:r>
+        <w:rPr>
+          <w:rFonts w:ascii="Times New Roman" w:hAnsi="Times New Roman" w:cs="Times New Roman"/>
+          <w:sz w:val="24"/>
+          <w:szCs w:val="24"/>
+        </w:rPr>
+        <w:t xml:space="preserve">Find all the transactions where delivery type is ‘urgent’ and </w:t>
       </w:r>
       <w:proofErr w:type="spellStart"/>
       <w:r>
@@ -25990,15 +26703,33 @@
           <w:sz w:val="24"/>
           <w:szCs w:val="24"/>
         </w:rPr>
-        <w:t xml:space="preserve"> is ‘document’, </w:t>
-      </w:r>
-      <w:r>
-        <w:rPr>
-          <w:rFonts w:ascii="Times New Roman" w:hAnsi="Times New Roman" w:cs="Times New Roman"/>
-          <w:sz w:val="24"/>
-          <w:szCs w:val="24"/>
-        </w:rPr>
-        <w:t>and double their delivery charges.</w:t>
+        <w:t xml:space="preserve"> is ‘document</w:t>
+      </w:r>
+      <w:proofErr w:type="gramStart"/>
+      <w:r>
+        <w:rPr>
+          <w:rFonts w:ascii="Times New Roman" w:hAnsi="Times New Roman" w:cs="Times New Roman"/>
+          <w:sz w:val="24"/>
+          <w:szCs w:val="24"/>
+        </w:rPr>
+        <w:t xml:space="preserve">’, </w:t>
+      </w:r>
+      <w:r>
+        <w:rPr>
+          <w:rFonts w:ascii="Times New Roman" w:hAnsi="Times New Roman" w:cs="Times New Roman"/>
+          <w:sz w:val="24"/>
+          <w:szCs w:val="24"/>
+        </w:rPr>
+        <w:t>and</w:t>
+      </w:r>
+      <w:proofErr w:type="gramEnd"/>
+      <w:r>
+        <w:rPr>
+          <w:rFonts w:ascii="Times New Roman" w:hAnsi="Times New Roman" w:cs="Times New Roman"/>
+          <w:sz w:val="24"/>
+          <w:szCs w:val="24"/>
+        </w:rPr>
+        <w:t xml:space="preserve"> double their delivery charges.</w:t>
       </w:r>
     </w:p>
     <w:p>
@@ -26582,6 +27313,7 @@
         <w:rPr>
           <w:noProof/>
         </w:rPr>
+        <w:lastRenderedPageBreak/>
         <w:drawing>
           <wp:inline distT="0" distB="0" distL="0" distR="0" wp14:anchorId="7729F349" wp14:editId="183115D7">
             <wp:extent cx="5943600" cy="2478405"/>
@@ -26635,7 +27367,6 @@
         <w:rPr>
           <w:noProof/>
         </w:rPr>
-        <w:lastRenderedPageBreak/>
         <w:drawing>
           <wp:inline distT="0" distB="0" distL="0" distR="0" wp14:anchorId="74EE8885" wp14:editId="7DF84116">
             <wp:extent cx="3810000" cy="2838450"/>
@@ -26741,23 +27472,391 @@
     </w:p>
     <w:p>
       <w:pPr>
+        <w:pStyle w:val="ListParagraph"/>
+        <w:numPr>
+          <w:ilvl w:val="0"/>
+          <w:numId w:val="10"/>
+        </w:numPr>
         <w:tabs>
           <w:tab w:val="left" w:pos="8370"/>
         </w:tabs>
-        <w:ind w:left="360"/>
-        <w:rPr>
-          <w:rFonts w:ascii="Times New Roman" w:hAnsi="Times New Roman" w:cs="Times New Roman"/>
-          <w:sz w:val="24"/>
-          <w:szCs w:val="24"/>
-        </w:rPr>
-      </w:pPr>
+        <w:rPr>
+          <w:rFonts w:ascii="Times New Roman" w:hAnsi="Times New Roman" w:cs="Times New Roman"/>
+          <w:sz w:val="24"/>
+          <w:szCs w:val="24"/>
+        </w:rPr>
+      </w:pPr>
+      <w:r>
+        <w:rPr>
+          <w:rFonts w:ascii="Times New Roman" w:hAnsi="Times New Roman" w:cs="Times New Roman"/>
+          <w:sz w:val="24"/>
+          <w:szCs w:val="24"/>
+        </w:rPr>
+        <w:t>Update the work location for an employee</w:t>
+      </w:r>
+    </w:p>
+    <w:p>
+      <w:pPr>
+        <w:pStyle w:val="ListParagraph"/>
+        <w:spacing w:before="100" w:beforeAutospacing="1" w:after="100" w:afterAutospacing="1" w:line="240" w:lineRule="auto"/>
+        <w:rPr>
+          <w:rFonts w:ascii="Segoe UI" w:eastAsia="Times New Roman" w:hAnsi="Segoe UI" w:cs="Segoe UI"/>
+          <w:sz w:val="21"/>
+          <w:szCs w:val="21"/>
+        </w:rPr>
+      </w:pPr>
+    </w:p>
+    <w:p>
+      <w:pPr>
+        <w:pStyle w:val="ListParagraph"/>
+        <w:spacing w:before="100" w:beforeAutospacing="1" w:after="100" w:afterAutospacing="1" w:line="240" w:lineRule="auto"/>
+        <w:rPr>
+          <w:rFonts w:ascii="Segoe UI" w:eastAsia="Times New Roman" w:hAnsi="Segoe UI" w:cs="Segoe UI"/>
+          <w:sz w:val="21"/>
+          <w:szCs w:val="21"/>
+        </w:rPr>
+      </w:pPr>
+      <w:r>
+        <w:rPr>
+          <w:rFonts w:ascii="Segoe UI" w:eastAsia="Times New Roman" w:hAnsi="Segoe UI" w:cs="Segoe UI"/>
+          <w:sz w:val="21"/>
+          <w:szCs w:val="21"/>
+        </w:rPr>
+        <w:t>//Procedure Definition</w:t>
+      </w:r>
+    </w:p>
+    <w:p>
+      <w:pPr>
+        <w:pStyle w:val="ListParagraph"/>
+        <w:spacing w:before="100" w:beforeAutospacing="1" w:after="100" w:afterAutospacing="1" w:line="240" w:lineRule="auto"/>
+        <w:rPr>
+          <w:rFonts w:ascii="Segoe UI" w:eastAsia="Times New Roman" w:hAnsi="Segoe UI" w:cs="Segoe UI"/>
+          <w:sz w:val="21"/>
+          <w:szCs w:val="21"/>
+        </w:rPr>
+      </w:pPr>
+      <w:r>
+        <w:rPr>
+          <w:rFonts w:ascii="Segoe UI" w:eastAsia="Times New Roman" w:hAnsi="Segoe UI" w:cs="Segoe UI"/>
+          <w:sz w:val="21"/>
+          <w:szCs w:val="21"/>
+        </w:rPr>
+        <w:t xml:space="preserve">CREATE OR REPLACE PROCEDURE </w:t>
+      </w:r>
+      <w:proofErr w:type="spellStart"/>
+      <w:r>
+        <w:rPr>
+          <w:rFonts w:ascii="Segoe UI" w:eastAsia="Times New Roman" w:hAnsi="Segoe UI" w:cs="Segoe UI"/>
+          <w:sz w:val="21"/>
+          <w:szCs w:val="21"/>
+        </w:rPr>
+        <w:t>updateEmpWorkLocation</w:t>
+      </w:r>
+      <w:proofErr w:type="spellEnd"/>
+      <w:r>
+        <w:rPr>
+          <w:rFonts w:ascii="Segoe UI" w:eastAsia="Times New Roman" w:hAnsi="Segoe UI" w:cs="Segoe UI"/>
+          <w:sz w:val="21"/>
+          <w:szCs w:val="21"/>
+        </w:rPr>
+        <w:t>(</w:t>
+      </w:r>
+      <w:r>
+        <w:rPr>
+          <w:rFonts w:ascii="Segoe UI" w:eastAsia="Times New Roman" w:hAnsi="Segoe UI" w:cs="Segoe UI"/>
+          <w:sz w:val="21"/>
+          <w:szCs w:val="21"/>
+        </w:rPr>
+        <w:br/>
+      </w:r>
+      <w:proofErr w:type="spellStart"/>
+      <w:r>
+        <w:rPr>
+          <w:rFonts w:ascii="Segoe UI" w:eastAsia="Times New Roman" w:hAnsi="Segoe UI" w:cs="Segoe UI"/>
+          <w:sz w:val="21"/>
+          <w:szCs w:val="21"/>
+        </w:rPr>
+        <w:t>p_SSN</w:t>
+      </w:r>
+      <w:proofErr w:type="spellEnd"/>
+      <w:r>
+        <w:rPr>
+          <w:rFonts w:ascii="Segoe UI" w:eastAsia="Times New Roman" w:hAnsi="Segoe UI" w:cs="Segoe UI"/>
+          <w:sz w:val="21"/>
+          <w:szCs w:val="21"/>
+        </w:rPr>
+        <w:t xml:space="preserve"> IN EMPLOYEE.SSN%TYPE,</w:t>
+      </w:r>
+      <w:r>
+        <w:rPr>
+          <w:rFonts w:ascii="Segoe UI" w:eastAsia="Times New Roman" w:hAnsi="Segoe UI" w:cs="Segoe UI"/>
+          <w:sz w:val="21"/>
+          <w:szCs w:val="21"/>
+        </w:rPr>
+        <w:br/>
+      </w:r>
+      <w:proofErr w:type="spellStart"/>
+      <w:r>
+        <w:rPr>
+          <w:rFonts w:ascii="Segoe UI" w:eastAsia="Times New Roman" w:hAnsi="Segoe UI" w:cs="Segoe UI"/>
+          <w:sz w:val="21"/>
+          <w:szCs w:val="21"/>
+        </w:rPr>
+        <w:t>p_STORE_ID</w:t>
+      </w:r>
+      <w:proofErr w:type="spellEnd"/>
+      <w:r>
+        <w:rPr>
+          <w:rFonts w:ascii="Segoe UI" w:eastAsia="Times New Roman" w:hAnsi="Segoe UI" w:cs="Segoe UI"/>
+          <w:sz w:val="21"/>
+          <w:szCs w:val="21"/>
+        </w:rPr>
+        <w:t xml:space="preserve"> IN EMPLOYEE.STORE%TYPE)</w:t>
+      </w:r>
+      <w:r>
+        <w:rPr>
+          <w:rFonts w:ascii="Segoe UI" w:eastAsia="Times New Roman" w:hAnsi="Segoe UI" w:cs="Segoe UI"/>
+          <w:sz w:val="21"/>
+          <w:szCs w:val="21"/>
+        </w:rPr>
+        <w:br/>
+        <w:t>IS</w:t>
+      </w:r>
+      <w:r>
+        <w:rPr>
+          <w:rFonts w:ascii="Segoe UI" w:eastAsia="Times New Roman" w:hAnsi="Segoe UI" w:cs="Segoe UI"/>
+          <w:sz w:val="21"/>
+          <w:szCs w:val="21"/>
+        </w:rPr>
+        <w:br/>
+        <w:t>EMP_NAME EMPLOYEE.NAME%TYPE;</w:t>
+      </w:r>
+      <w:r>
+        <w:rPr>
+          <w:rFonts w:ascii="Segoe UI" w:eastAsia="Times New Roman" w:hAnsi="Segoe UI" w:cs="Segoe UI"/>
+          <w:sz w:val="21"/>
+          <w:szCs w:val="21"/>
+        </w:rPr>
+        <w:br/>
+      </w:r>
+      <w:r>
+        <w:rPr>
+          <w:rFonts w:ascii="Segoe UI" w:eastAsia="Times New Roman" w:hAnsi="Segoe UI" w:cs="Segoe UI"/>
+          <w:sz w:val="21"/>
+          <w:szCs w:val="21"/>
+        </w:rPr>
+        <w:lastRenderedPageBreak/>
+        <w:t>BEGIN</w:t>
+      </w:r>
+      <w:r>
+        <w:rPr>
+          <w:rFonts w:ascii="Segoe UI" w:eastAsia="Times New Roman" w:hAnsi="Segoe UI" w:cs="Segoe UI"/>
+          <w:sz w:val="21"/>
+          <w:szCs w:val="21"/>
+        </w:rPr>
+        <w:br/>
+        <w:t xml:space="preserve">UPDATE EMPLOYEE SET STORE = </w:t>
+      </w:r>
+      <w:proofErr w:type="spellStart"/>
+      <w:r>
+        <w:rPr>
+          <w:rFonts w:ascii="Segoe UI" w:eastAsia="Times New Roman" w:hAnsi="Segoe UI" w:cs="Segoe UI"/>
+          <w:sz w:val="21"/>
+          <w:szCs w:val="21"/>
+        </w:rPr>
+        <w:t>p_STORE_ID</w:t>
+      </w:r>
+      <w:proofErr w:type="spellEnd"/>
+      <w:r>
+        <w:rPr>
+          <w:rFonts w:ascii="Segoe UI" w:eastAsia="Times New Roman" w:hAnsi="Segoe UI" w:cs="Segoe UI"/>
+          <w:sz w:val="21"/>
+          <w:szCs w:val="21"/>
+        </w:rPr>
+        <w:t xml:space="preserve"> WHERE SSN = </w:t>
+      </w:r>
+      <w:proofErr w:type="spellStart"/>
+      <w:r>
+        <w:rPr>
+          <w:rFonts w:ascii="Segoe UI" w:eastAsia="Times New Roman" w:hAnsi="Segoe UI" w:cs="Segoe UI"/>
+          <w:sz w:val="21"/>
+          <w:szCs w:val="21"/>
+        </w:rPr>
+        <w:t>p_SSN</w:t>
+      </w:r>
+      <w:proofErr w:type="spellEnd"/>
+      <w:r>
+        <w:rPr>
+          <w:rFonts w:ascii="Segoe UI" w:eastAsia="Times New Roman" w:hAnsi="Segoe UI" w:cs="Segoe UI"/>
+          <w:sz w:val="21"/>
+          <w:szCs w:val="21"/>
+        </w:rPr>
+        <w:t>;</w:t>
+      </w:r>
+      <w:r>
+        <w:rPr>
+          <w:rFonts w:ascii="Segoe UI" w:eastAsia="Times New Roman" w:hAnsi="Segoe UI" w:cs="Segoe UI"/>
+          <w:sz w:val="21"/>
+          <w:szCs w:val="21"/>
+        </w:rPr>
+        <w:br/>
+        <w:t>COMMIT;</w:t>
+      </w:r>
+      <w:r>
+        <w:rPr>
+          <w:rFonts w:ascii="Segoe UI" w:eastAsia="Times New Roman" w:hAnsi="Segoe UI" w:cs="Segoe UI"/>
+          <w:sz w:val="21"/>
+          <w:szCs w:val="21"/>
+        </w:rPr>
+        <w:br/>
+        <w:t>EMP_NAME=(SELECT NAME FROM EMPLOYEE WHERE SSN=</w:t>
+      </w:r>
+      <w:proofErr w:type="spellStart"/>
+      <w:r>
+        <w:rPr>
+          <w:rFonts w:ascii="Segoe UI" w:eastAsia="Times New Roman" w:hAnsi="Segoe UI" w:cs="Segoe UI"/>
+          <w:sz w:val="21"/>
+          <w:szCs w:val="21"/>
+        </w:rPr>
+        <w:t>p_SSN</w:t>
+      </w:r>
+      <w:proofErr w:type="spellEnd"/>
+      <w:r>
+        <w:rPr>
+          <w:rFonts w:ascii="Segoe UI" w:eastAsia="Times New Roman" w:hAnsi="Segoe UI" w:cs="Segoe UI"/>
+          <w:sz w:val="21"/>
+          <w:szCs w:val="21"/>
+        </w:rPr>
+        <w:t>);</w:t>
+      </w:r>
+      <w:r>
+        <w:rPr>
+          <w:rFonts w:ascii="Segoe UI" w:eastAsia="Times New Roman" w:hAnsi="Segoe UI" w:cs="Segoe UI"/>
+          <w:sz w:val="21"/>
+          <w:szCs w:val="21"/>
+        </w:rPr>
+        <w:br/>
+        <w:t xml:space="preserve">DBMS_OUTPUT.PUT_LINE('The updated work location of ' || EMP_NAME ||' is ' || </w:t>
+      </w:r>
+      <w:proofErr w:type="spellStart"/>
+      <w:r>
+        <w:rPr>
+          <w:rFonts w:ascii="Segoe UI" w:eastAsia="Times New Roman" w:hAnsi="Segoe UI" w:cs="Segoe UI"/>
+          <w:sz w:val="21"/>
+          <w:szCs w:val="21"/>
+        </w:rPr>
+        <w:t>p_STORE_ID</w:t>
+      </w:r>
+      <w:proofErr w:type="spellEnd"/>
+      <w:r>
+        <w:rPr>
+          <w:rFonts w:ascii="Segoe UI" w:eastAsia="Times New Roman" w:hAnsi="Segoe UI" w:cs="Segoe UI"/>
+          <w:sz w:val="21"/>
+          <w:szCs w:val="21"/>
+        </w:rPr>
+        <w:t>);</w:t>
+      </w:r>
+      <w:r>
+        <w:rPr>
+          <w:rFonts w:ascii="Segoe UI" w:eastAsia="Times New Roman" w:hAnsi="Segoe UI" w:cs="Segoe UI"/>
+          <w:sz w:val="21"/>
+          <w:szCs w:val="21"/>
+        </w:rPr>
+        <w:br/>
+        <w:t>END;</w:t>
+      </w:r>
+    </w:p>
+    <w:p>
+      <w:pPr>
+        <w:pStyle w:val="ListParagraph"/>
+        <w:spacing w:before="100" w:beforeAutospacing="1" w:after="100" w:afterAutospacing="1" w:line="240" w:lineRule="auto"/>
+        <w:rPr>
+          <w:rFonts w:ascii="Segoe UI" w:eastAsia="Times New Roman" w:hAnsi="Segoe UI" w:cs="Segoe UI"/>
+          <w:sz w:val="21"/>
+          <w:szCs w:val="21"/>
+        </w:rPr>
+      </w:pPr>
+      <w:bookmarkStart w:id="0" w:name="_GoBack"/>
+      <w:bookmarkEnd w:id="0"/>
+    </w:p>
+    <w:p>
+      <w:pPr>
+        <w:pStyle w:val="ListParagraph"/>
+        <w:spacing w:before="100" w:beforeAutospacing="1" w:after="100" w:afterAutospacing="1" w:line="240" w:lineRule="auto"/>
+        <w:rPr>
+          <w:rFonts w:ascii="Segoe UI" w:eastAsia="Times New Roman" w:hAnsi="Segoe UI" w:cs="Segoe UI"/>
+          <w:sz w:val="21"/>
+          <w:szCs w:val="21"/>
+        </w:rPr>
+      </w:pPr>
+      <w:r>
+        <w:rPr>
+          <w:rFonts w:ascii="Segoe UI" w:eastAsia="Times New Roman" w:hAnsi="Segoe UI" w:cs="Segoe UI"/>
+          <w:sz w:val="21"/>
+          <w:szCs w:val="21"/>
+        </w:rPr>
+        <w:t>//Procedure Invocation</w:t>
+      </w:r>
+    </w:p>
+    <w:p>
+      <w:pPr>
+        <w:pStyle w:val="ListParagraph"/>
+        <w:spacing w:before="100" w:beforeAutospacing="1" w:after="100" w:afterAutospacing="1" w:line="240" w:lineRule="auto"/>
+        <w:rPr>
+          <w:rFonts w:ascii="Segoe UI" w:eastAsia="Times New Roman" w:hAnsi="Segoe UI" w:cs="Segoe UI"/>
+          <w:sz w:val="21"/>
+          <w:szCs w:val="21"/>
+        </w:rPr>
+      </w:pPr>
+      <w:r>
+        <w:rPr>
+          <w:rFonts w:ascii="Segoe UI" w:eastAsia="Times New Roman" w:hAnsi="Segoe UI" w:cs="Segoe UI"/>
+          <w:sz w:val="21"/>
+          <w:szCs w:val="21"/>
+        </w:rPr>
+        <w:t>BEGIN</w:t>
+      </w:r>
+      <w:r>
+        <w:rPr>
+          <w:rFonts w:ascii="Segoe UI" w:eastAsia="Times New Roman" w:hAnsi="Segoe UI" w:cs="Segoe UI"/>
+          <w:sz w:val="21"/>
+          <w:szCs w:val="21"/>
+        </w:rPr>
+        <w:br/>
+      </w:r>
+      <w:proofErr w:type="spellStart"/>
+      <w:r>
+        <w:rPr>
+          <w:rFonts w:ascii="Segoe UI" w:eastAsia="Times New Roman" w:hAnsi="Segoe UI" w:cs="Segoe UI"/>
+          <w:sz w:val="21"/>
+          <w:szCs w:val="21"/>
+        </w:rPr>
+        <w:t>updateEmpWorkLocation</w:t>
+      </w:r>
+      <w:proofErr w:type="spellEnd"/>
+      <w:r>
+        <w:rPr>
+          <w:rFonts w:ascii="Segoe UI" w:eastAsia="Times New Roman" w:hAnsi="Segoe UI" w:cs="Segoe UI"/>
+          <w:sz w:val="21"/>
+          <w:szCs w:val="21"/>
+        </w:rPr>
+        <w:t>('102354698','2');</w:t>
+      </w:r>
+      <w:r>
+        <w:rPr>
+          <w:rFonts w:ascii="Segoe UI" w:eastAsia="Times New Roman" w:hAnsi="Segoe UI" w:cs="Segoe UI"/>
+          <w:sz w:val="21"/>
+          <w:szCs w:val="21"/>
+        </w:rPr>
+        <w:br/>
+        <w:t>END;</w:t>
+      </w:r>
     </w:p>
     <w:p>
       <w:pPr>
         <w:tabs>
           <w:tab w:val="left" w:pos="8370"/>
         </w:tabs>
-        <w:ind w:left="360"/>
         <w:rPr>
           <w:rFonts w:ascii="Times New Roman" w:hAnsi="Times New Roman" w:cs="Times New Roman"/>
           <w:sz w:val="24"/>
@@ -26929,6 +28028,58 @@
         <w:ind w:left="360"/>
         <w:rPr>
           <w:rFonts w:ascii="Times New Roman" w:hAnsi="Times New Roman" w:cs="Times New Roman"/>
+          <w:sz w:val="24"/>
+          <w:szCs w:val="24"/>
+        </w:rPr>
+      </w:pPr>
+    </w:p>
+    <w:p>
+      <w:pPr>
+        <w:tabs>
+          <w:tab w:val="left" w:pos="8370"/>
+        </w:tabs>
+        <w:ind w:left="360"/>
+        <w:rPr>
+          <w:rFonts w:ascii="Times New Roman" w:hAnsi="Times New Roman" w:cs="Times New Roman"/>
+          <w:sz w:val="24"/>
+          <w:szCs w:val="24"/>
+        </w:rPr>
+      </w:pPr>
+    </w:p>
+    <w:p>
+      <w:pPr>
+        <w:tabs>
+          <w:tab w:val="left" w:pos="8370"/>
+        </w:tabs>
+        <w:ind w:left="360"/>
+        <w:rPr>
+          <w:rFonts w:ascii="Times New Roman" w:hAnsi="Times New Roman" w:cs="Times New Roman"/>
+          <w:sz w:val="24"/>
+          <w:szCs w:val="24"/>
+        </w:rPr>
+      </w:pPr>
+    </w:p>
+    <w:p>
+      <w:pPr>
+        <w:tabs>
+          <w:tab w:val="left" w:pos="8370"/>
+        </w:tabs>
+        <w:ind w:left="360"/>
+        <w:rPr>
+          <w:rFonts w:ascii="Times New Roman" w:hAnsi="Times New Roman" w:cs="Times New Roman"/>
+          <w:sz w:val="24"/>
+          <w:szCs w:val="24"/>
+        </w:rPr>
+      </w:pPr>
+    </w:p>
+    <w:p>
+      <w:pPr>
+        <w:tabs>
+          <w:tab w:val="left" w:pos="8370"/>
+        </w:tabs>
+        <w:ind w:left="360"/>
+        <w:rPr>
+          <w:rFonts w:ascii="Times New Roman" w:hAnsi="Times New Roman" w:cs="Times New Roman"/>
           <w:b/>
           <w:bCs/>
           <w:sz w:val="24"/>
@@ -26945,7 +28096,6 @@
           <w:szCs w:val="24"/>
           <w:u w:val="single"/>
         </w:rPr>
-        <w:lastRenderedPageBreak/>
         <w:t>Application Code</w:t>
       </w:r>
     </w:p>
@@ -26991,8 +28141,6 @@
         </w:rPr>
         <w:t xml:space="preserve"> </w:t>
       </w:r>
-      <w:bookmarkStart w:id="0" w:name="_GoBack"/>
-      <w:bookmarkEnd w:id="0"/>
     </w:p>
     <w:p>
       <w:pPr>
@@ -27095,6 +28243,7 @@
           <w:sz w:val="24"/>
           <w:szCs w:val="24"/>
         </w:rPr>
+        <w:lastRenderedPageBreak/>
         <w:t>spring.jpa.hibernate.ddl</w:t>
       </w:r>
       <w:proofErr w:type="spellEnd"/>
@@ -29747,7 +30896,6 @@
           <w:szCs w:val="20"/>
           <w:highlight w:val="lightGray"/>
         </w:rPr>
-        <w:lastRenderedPageBreak/>
         <w:tab/>
       </w:r>
       <w:r>
@@ -32038,7 +33186,6 @@
           <w:sz w:val="24"/>
           <w:szCs w:val="24"/>
         </w:rPr>
-        <w:lastRenderedPageBreak/>
         <w:tab/>
       </w:r>
     </w:p>
@@ -32174,14 +33321,14 @@
     <w:pPr>
       <w:pStyle w:val="Footer"/>
     </w:pPr>
-    <w:r>
-      <w:t xml:space="preserve">Tanwar, </w:t>
-    </w:r>
     <w:proofErr w:type="spellStart"/>
     <w:r>
-      <w:t>Vemugunta</w:t>
+      <w:t>Tanwar</w:t>
     </w:r>
     <w:proofErr w:type="spellEnd"/>
+    <w:r>
+      <w:t>, Vemugunta</w:t>
+    </w:r>
   </w:p>
 </w:ftr>
 </file>
@@ -32566,7 +33713,7 @@
   <w:abstractNum w:abstractNumId="3" w15:restartNumberingAfterBreak="0">
     <w:nsid w:val="227D455B"/>
     <w:multiLevelType w:val="hybridMultilevel"/>
-    <w:tmpl w:val="38F430EE"/>
+    <w:tmpl w:val="58726E92"/>
     <w:lvl w:ilvl="0" w:tplc="0409000F">
       <w:start w:val="1"/>
       <w:numFmt w:val="decimal"/>
@@ -33139,6 +34286,95 @@
       <w:lvlJc w:val="right"/>
       <w:pPr>
         <w:ind w:left="6840" w:hanging="180"/>
+      </w:pPr>
+    </w:lvl>
+  </w:abstractNum>
+  <w:abstractNum w:abstractNumId="9" w15:restartNumberingAfterBreak="0">
+    <w:nsid w:val="651360F8"/>
+    <w:multiLevelType w:val="hybridMultilevel"/>
+    <w:tmpl w:val="8C146322"/>
+    <w:lvl w:ilvl="0" w:tplc="0409000F">
+      <w:start w:val="1"/>
+      <w:numFmt w:val="decimal"/>
+      <w:lvlText w:val="%1."/>
+      <w:lvlJc w:val="left"/>
+      <w:pPr>
+        <w:ind w:left="720" w:hanging="360"/>
+      </w:pPr>
+      <w:rPr>
+        <w:rFonts w:hint="default"/>
+      </w:rPr>
+    </w:lvl>
+    <w:lvl w:ilvl="1" w:tplc="04090019" w:tentative="1">
+      <w:start w:val="1"/>
+      <w:numFmt w:val="lowerLetter"/>
+      <w:lvlText w:val="%2."/>
+      <w:lvlJc w:val="left"/>
+      <w:pPr>
+        <w:ind w:left="1440" w:hanging="360"/>
+      </w:pPr>
+    </w:lvl>
+    <w:lvl w:ilvl="2" w:tplc="0409001B" w:tentative="1">
+      <w:start w:val="1"/>
+      <w:numFmt w:val="lowerRoman"/>
+      <w:lvlText w:val="%3."/>
+      <w:lvlJc w:val="right"/>
+      <w:pPr>
+        <w:ind w:left="2160" w:hanging="180"/>
+      </w:pPr>
+    </w:lvl>
+    <w:lvl w:ilvl="3" w:tplc="0409000F" w:tentative="1">
+      <w:start w:val="1"/>
+      <w:numFmt w:val="decimal"/>
+      <w:lvlText w:val="%4."/>
+      <w:lvlJc w:val="left"/>
+      <w:pPr>
+        <w:ind w:left="2880" w:hanging="360"/>
+      </w:pPr>
+    </w:lvl>
+    <w:lvl w:ilvl="4" w:tplc="04090019" w:tentative="1">
+      <w:start w:val="1"/>
+      <w:numFmt w:val="lowerLetter"/>
+      <w:lvlText w:val="%5."/>
+      <w:lvlJc w:val="left"/>
+      <w:pPr>
+        <w:ind w:left="3600" w:hanging="360"/>
+      </w:pPr>
+    </w:lvl>
+    <w:lvl w:ilvl="5" w:tplc="0409001B" w:tentative="1">
+      <w:start w:val="1"/>
+      <w:numFmt w:val="lowerRoman"/>
+      <w:lvlText w:val="%6."/>
+      <w:lvlJc w:val="right"/>
+      <w:pPr>
+        <w:ind w:left="4320" w:hanging="180"/>
+      </w:pPr>
+    </w:lvl>
+    <w:lvl w:ilvl="6" w:tplc="0409000F" w:tentative="1">
+      <w:start w:val="1"/>
+      <w:numFmt w:val="decimal"/>
+      <w:lvlText w:val="%7."/>
+      <w:lvlJc w:val="left"/>
+      <w:pPr>
+        <w:ind w:left="5040" w:hanging="360"/>
+      </w:pPr>
+    </w:lvl>
+    <w:lvl w:ilvl="7" w:tplc="04090019" w:tentative="1">
+      <w:start w:val="1"/>
+      <w:numFmt w:val="lowerLetter"/>
+      <w:lvlText w:val="%8."/>
+      <w:lvlJc w:val="left"/>
+      <w:pPr>
+        <w:ind w:left="5760" w:hanging="360"/>
+      </w:pPr>
+    </w:lvl>
+    <w:lvl w:ilvl="8" w:tplc="0409001B" w:tentative="1">
+      <w:start w:val="1"/>
+      <w:numFmt w:val="lowerRoman"/>
+      <w:lvlText w:val="%9."/>
+      <w:lvlJc w:val="right"/>
+      <w:pPr>
+        <w:ind w:left="6480" w:hanging="180"/>
       </w:pPr>
     </w:lvl>
   </w:abstractNum>
@@ -33168,6 +34404,9 @@
   </w:num>
   <w:num w:numId="9">
     <w:abstractNumId w:val="3"/>
+  </w:num>
+  <w:num w:numId="10">
+    <w:abstractNumId w:val="9"/>
   </w:num>
 </w:numbering>
 </file>

</xml_diff>